<commit_message>
Updating Peter's List with comments from James
Trying to identify which variables we actually want.
</commit_message>
<xml_diff>
--- a/ConversionScripts/PlotsPeterusesforAnalysisofanFELaccelerator.docx
+++ b/ConversionScripts/PlotsPeterusesforAnalysisofanFELaccelerator.docx
@@ -1,6 +1,6 @@
 
 <file path=word/document.xml><?xml version="1.0" encoding="utf-8"?>
-<w:document xmlns:wpc="http://schemas.microsoft.com/office/word/2010/wordprocessingCanvas" xmlns:mc="http://schemas.openxmlformats.org/markup-compatibility/2006" xmlns:o="urn:schemas-microsoft-com:office:office" xmlns:r="http://schemas.openxmlformats.org/officeDocument/2006/relationships" xmlns:m="http://schemas.openxmlformats.org/officeDocument/2006/math" xmlns:v="urn:schemas-microsoft-com:vml" xmlns:wp14="http://schemas.microsoft.com/office/word/2010/wordprocessingDrawing" xmlns:wp="http://schemas.openxmlformats.org/drawingml/2006/wordprocessingDrawing" xmlns:w10="urn:schemas-microsoft-com:office:word" xmlns:w="http://schemas.openxmlformats.org/wordprocessingml/2006/main" xmlns:w14="http://schemas.microsoft.com/office/word/2010/wordml" xmlns:wpg="http://schemas.microsoft.com/office/word/2010/wordprocessingGroup" xmlns:wpi="http://schemas.microsoft.com/office/word/2010/wordprocessingInk" xmlns:wne="http://schemas.microsoft.com/office/word/2006/wordml" xmlns:wps="http://schemas.microsoft.com/office/word/2010/wordprocessingShape" mc:Ignorable="w14 wp14">
+<w:document xmlns:wpc="http://schemas.microsoft.com/office/word/2010/wordprocessingCanvas" xmlns:mc="http://schemas.openxmlformats.org/markup-compatibility/2006" xmlns:o="urn:schemas-microsoft-com:office:office" xmlns:r="http://schemas.openxmlformats.org/officeDocument/2006/relationships" xmlns:m="http://schemas.openxmlformats.org/officeDocument/2006/math" xmlns:v="urn:schemas-microsoft-com:vml" xmlns:wp14="http://schemas.microsoft.com/office/word/2010/wordprocessingDrawing" xmlns:wp="http://schemas.openxmlformats.org/drawingml/2006/wordprocessingDrawing" xmlns:w10="urn:schemas-microsoft-com:office:word" xmlns:w="http://schemas.openxmlformats.org/wordprocessingml/2006/main" xmlns:w14="http://schemas.microsoft.com/office/word/2010/wordml" xmlns:w15="http://schemas.microsoft.com/office/word/2012/wordml" xmlns:wpg="http://schemas.microsoft.com/office/word/2010/wordprocessingGroup" xmlns:wpi="http://schemas.microsoft.com/office/word/2010/wordprocessingInk" xmlns:wne="http://schemas.microsoft.com/office/word/2006/wordml" xmlns:wps="http://schemas.microsoft.com/office/word/2010/wordprocessingShape" mc:Ignorable="w14 w15 wp14">
   <w:body>
     <w:p>
       <w:pPr>
@@ -79,6 +79,9 @@
       <w:r>
         <w:t>)</w:t>
       </w:r>
+      <w:r>
+        <w:t xml:space="preserve"> (A, E, GPT)</w:t>
+      </w:r>
     </w:p>
     <w:p>
       <w:pPr>
@@ -111,6 +114,12 @@
       <w:r>
         <w:t>)</w:t>
       </w:r>
+      <w:r>
+        <w:t xml:space="preserve"> </w:t>
+      </w:r>
+      <w:r>
+        <w:t>(A, E, GPT)</w:t>
+      </w:r>
     </w:p>
     <w:p>
       <w:pPr>
@@ -138,6 +147,12 @@
       <w:r>
         <w:t>y)</w:t>
       </w:r>
+      <w:r>
+        <w:t xml:space="preserve"> </w:t>
+      </w:r>
+      <w:r>
+        <w:t>(A, E, GPT)</w:t>
+      </w:r>
     </w:p>
     <w:p>
       <w:pPr>
@@ -172,6 +187,12 @@
       <w:r>
         <w:t>)</w:t>
       </w:r>
+      <w:r>
+        <w:t xml:space="preserve"> </w:t>
+      </w:r>
+      <w:r>
+        <w:t>(A, E, GPT)</w:t>
+      </w:r>
     </w:p>
     <w:p>
       <w:pPr>
@@ -220,6 +241,12 @@
       <w:r>
         <w:t>)</w:t>
       </w:r>
+      <w:r>
+        <w:t xml:space="preserve"> </w:t>
+      </w:r>
+      <w:r>
+        <w:t>(A, E, GPT)</w:t>
+      </w:r>
     </w:p>
     <w:p>
       <w:pPr>
@@ -390,6 +417,14 @@
       <w:r>
         <w:t xml:space="preserve">Statistically analysed phase space </w:t>
       </w:r>
+      <w:r>
+        <w:t>(</w:t>
+      </w:r>
+      <w:proofErr w:type="spellStart"/>
+      <w:r>
+        <w:t>sliceAnalysis</w:t>
+      </w:r>
+      <w:proofErr w:type="spellEnd"/>
     </w:p>
     <w:p>
       <w:pPr>
@@ -433,6 +468,17 @@
       <w:r>
         <w:t xml:space="preserve"> per bin (i.e. scaled to Amps)</w:t>
       </w:r>
+      <w:r>
+        <w:t xml:space="preserve"> (</w:t>
+      </w:r>
+      <w:proofErr w:type="spellStart"/>
+      <w:r>
+        <w:t>Ele</w:t>
+      </w:r>
+      <w:proofErr w:type="spellEnd"/>
+      <w:r>
+        <w:t>, Astra)</w:t>
+      </w:r>
     </w:p>
     <w:p>
       <w:pPr>
@@ -500,6 +546,9 @@
       <w:r>
         <w:t>)</w:t>
       </w:r>
+      <w:r>
+        <w:t xml:space="preserve"> </w:t>
+      </w:r>
     </w:p>
     <w:p>
       <w:pPr>
@@ -631,21 +680,7 @@
         <w:rPr>
           <w:b/>
         </w:rPr>
-        <w:t xml:space="preserve">std. </w:t>
-      </w:r>
-      <w:proofErr w:type="spellStart"/>
-      <w:r>
-        <w:rPr>
-          <w:b/>
-        </w:rPr>
-        <w:t>dev</w:t>
-      </w:r>
-      <w:proofErr w:type="spellEnd"/>
-      <w:r>
-        <w:rPr>
-          <w:b/>
-        </w:rPr>
-        <w:t xml:space="preserve"> of </w:t>
+        <w:t xml:space="preserve">std. dev of </w:t>
       </w:r>
       <w:proofErr w:type="spellStart"/>
       <w:r>
@@ -658,6 +693,48 @@
       <w:r>
         <w:t xml:space="preserve"> per bin</w:t>
       </w:r>
+      <w:r>
+        <w:t xml:space="preserve"> (</w:t>
+      </w:r>
+      <w:proofErr w:type="spellStart"/>
+      <w:r>
+        <w:t>eg</w:t>
+      </w:r>
+      <w:proofErr w:type="spellEnd"/>
+      <w:r>
+        <w:t xml:space="preserve"> figure out &lt;p&gt;</w:t>
+      </w:r>
+      <w:r>
+        <w:t xml:space="preserve">(s) </w:t>
+      </w:r>
+      <w:r>
+        <w:t>of slice</w:t>
+      </w:r>
+      <w:r>
+        <w:t>, then &lt;|p-</w:t>
+      </w:r>
+      <w:proofErr w:type="gramStart"/>
+      <w:r>
+        <w:t>p(</w:t>
+      </w:r>
+      <w:proofErr w:type="gramEnd"/>
+      <w:r>
+        <w:t>slice)|&gt;</w:t>
+      </w:r>
+      <w:r>
+        <w:t>)</w:t>
+      </w:r>
+      <w:r>
+        <w:t xml:space="preserve"> simply slice by longitudinal </w:t>
+      </w:r>
+      <w:proofErr w:type="spellStart"/>
+      <w:r>
+        <w:t>coord</w:t>
+      </w:r>
+      <w:proofErr w:type="spellEnd"/>
+      <w:r>
+        <w:t>. Most important in core of bunch where I is high.</w:t>
+      </w:r>
     </w:p>
     <w:p>
       <w:pPr>
@@ -703,6 +780,15 @@
       <w:r>
         <w:t xml:space="preserve"> formula per bin</w:t>
       </w:r>
+      <w:r>
+        <w:t xml:space="preserve"> </w:t>
+      </w:r>
+      <w:r>
+        <w:rPr>
+          <w:color w:val="E36C0A" w:themeColor="accent6" w:themeShade="BF"/>
+        </w:rPr>
+        <w:t>(Elegant only)</w:t>
+      </w:r>
     </w:p>
     <w:p>
       <w:pPr>
@@ -858,14 +944,82 @@
         <w:t>Centroids</w:t>
       </w:r>
       <w:r>
-        <w:t xml:space="preserve"> (centre of mass of bunch in each coordinate</w:t>
-      </w:r>
-      <w:r>
-        <w:t>, deviation from central momentum due to radiative losses….</w:t>
+        <w:t xml:space="preserve"> </w:t>
+      </w:r>
+    </w:p>
+    <w:p>
+      <w:pPr>
+        <w:pStyle w:val="ListParagraph"/>
+        <w:numPr>
+          <w:ilvl w:val="2"/>
+          <w:numId w:val="1"/>
+        </w:numPr>
+      </w:pPr>
+      <w:r>
+        <w:t>(centre of mass of bunch in each coordinate</w:t>
+      </w:r>
+      <w:r>
+        <w:t xml:space="preserve">, </w:t>
+      </w:r>
+      <w:r>
+        <w:t>(clara-cen-page1.vsh5)</w:t>
+      </w:r>
+      <w:r>
+        <w:t xml:space="preserve"> </w:t>
+      </w:r>
+      <w:proofErr w:type="spellStart"/>
+      <w:r>
+        <w:t>Cx</w:t>
+      </w:r>
+      <w:proofErr w:type="spellEnd"/>
+      <w:r>
+        <w:t xml:space="preserve"> Cy, </w:t>
+      </w:r>
+      <w:proofErr w:type="spellStart"/>
+      <w:r>
+        <w:t>etc</w:t>
+      </w:r>
+      <w:proofErr w:type="spellEnd"/>
+    </w:p>
+    <w:p>
+      <w:pPr>
+        <w:pStyle w:val="ListParagraph"/>
+        <w:numPr>
+          <w:ilvl w:val="2"/>
+          <w:numId w:val="1"/>
+        </w:numPr>
+      </w:pPr>
+      <w:r>
+        <w:t>deviation from central momentum due to radiative losses….</w:t>
       </w:r>
       <w:r>
         <w:t>) – aka first order moments</w:t>
       </w:r>
+      <w:r>
+        <w:t xml:space="preserve"> (</w:t>
+      </w:r>
+      <w:proofErr w:type="spellStart"/>
+      <w:r>
+        <w:t>Cdelta</w:t>
+      </w:r>
+      <w:proofErr w:type="spellEnd"/>
+      <w:r>
+        <w:t xml:space="preserve"> from clara-cen-page1.vsh5)</w:t>
+      </w:r>
+      <w:r>
+        <w:t xml:space="preserve"> </w:t>
+      </w:r>
+      <w:r>
+        <w:t xml:space="preserve">but </w:t>
+      </w:r>
+      <w:proofErr w:type="spellStart"/>
+      <w:r>
+        <w:t>Cdelta</w:t>
+      </w:r>
+      <w:proofErr w:type="spellEnd"/>
+      <w:r>
+        <w:t xml:space="preserve"> means little in ASTRA</w:t>
+      </w:r>
     </w:p>
     <w:p>
       <w:pPr>
@@ -882,8 +1036,49 @@
         <w:rPr>
           <w:b/>
         </w:rPr>
+        <w:lastRenderedPageBreak/>
         <w:t>Mean momentum</w:t>
       </w:r>
+      <w:r>
+        <w:rPr>
+          <w:b/>
+        </w:rPr>
+        <w:t xml:space="preserve"> (</w:t>
+      </w:r>
+      <w:proofErr w:type="spellStart"/>
+      <w:r>
+        <w:rPr>
+          <w:b/>
+        </w:rPr>
+        <w:t>pCentral</w:t>
+      </w:r>
+      <w:proofErr w:type="spellEnd"/>
+      <w:r>
+        <w:rPr>
+          <w:b/>
+        </w:rPr>
+        <w:t xml:space="preserve"> from clara-cen-page1 (and sig and …)</w:t>
+      </w:r>
+      <w:r>
+        <w:rPr>
+          <w:b/>
+        </w:rPr>
+        <w:t xml:space="preserve"> or </w:t>
+      </w:r>
+      <w:proofErr w:type="spellStart"/>
+      <w:r>
+        <w:rPr>
+          <w:b/>
+        </w:rPr>
+        <w:t>pAverage</w:t>
+      </w:r>
+      <w:proofErr w:type="spellEnd"/>
+      <w:r>
+        <w:rPr>
+          <w:b/>
+        </w:rPr>
+        <w:t xml:space="preserve"> Astra</w:t>
+      </w:r>
     </w:p>
     <w:p>
       <w:pPr>
@@ -916,6 +1111,18 @@
       <w:r>
         <w:t>)</w:t>
       </w:r>
+      <w:r>
+        <w:t xml:space="preserve"> (all the stuff in sig s11</w:t>
+      </w:r>
+      <w:r>
+        <w:t>, s12</w:t>
+      </w:r>
+      <w:r>
+        <w:t xml:space="preserve"> E, A</w:t>
+      </w:r>
+      <w:r>
+        <w:t>)</w:t>
+      </w:r>
     </w:p>
     <w:p>
       <w:pPr>
@@ -944,12 +1151,17 @@
         <w:t xml:space="preserve"> (=</w:t>
       </w:r>
       <w:proofErr w:type="spellStart"/>
+      <w:proofErr w:type="gramStart"/>
       <w:r>
         <w:t>sqrt</w:t>
       </w:r>
       <w:proofErr w:type="spellEnd"/>
       <w:r>
-        <w:t xml:space="preserve">((x-&lt;x&gt;)^2) </w:t>
+        <w:t>(</w:t>
+      </w:r>
+      <w:proofErr w:type="gramEnd"/>
+      <w:r>
+        <w:t xml:space="preserve">(x-&lt;x&gt;)^2) </w:t>
       </w:r>
       <w:proofErr w:type="spellStart"/>
       <w:r>
@@ -970,6 +1182,108 @@
       <w:r>
         <w:t>)</w:t>
       </w:r>
+      <w:r>
+        <w:t xml:space="preserve"> (</w:t>
+      </w:r>
+      <w:r>
+        <w:rPr>
+          <w:color w:val="E36C0A" w:themeColor="accent6" w:themeShade="BF"/>
+        </w:rPr>
+        <w:t xml:space="preserve">So </w:t>
+      </w:r>
+      <w:proofErr w:type="spellStart"/>
+      <w:r>
+        <w:rPr>
+          <w:color w:val="E36C0A" w:themeColor="accent6" w:themeShade="BF"/>
+        </w:rPr>
+        <w:t>Sx</w:t>
+      </w:r>
+      <w:proofErr w:type="spellEnd"/>
+      <w:r>
+        <w:rPr>
+          <w:color w:val="E36C0A" w:themeColor="accent6" w:themeShade="BF"/>
+        </w:rPr>
+        <w:t xml:space="preserve">, </w:t>
+      </w:r>
+      <w:proofErr w:type="spellStart"/>
+      <w:r>
+        <w:rPr>
+          <w:color w:val="E36C0A" w:themeColor="accent6" w:themeShade="BF"/>
+        </w:rPr>
+        <w:t>Sxp</w:t>
+      </w:r>
+      <w:proofErr w:type="spellEnd"/>
+      <w:r>
+        <w:rPr>
+          <w:color w:val="E36C0A" w:themeColor="accent6" w:themeShade="BF"/>
+        </w:rPr>
+        <w:t xml:space="preserve">, </w:t>
+      </w:r>
+      <w:proofErr w:type="spellStart"/>
+      <w:r>
+        <w:rPr>
+          <w:color w:val="E36C0A" w:themeColor="accent6" w:themeShade="BF"/>
+        </w:rPr>
+        <w:t>Sy</w:t>
+      </w:r>
+      <w:proofErr w:type="spellEnd"/>
+      <w:r>
+        <w:rPr>
+          <w:color w:val="E36C0A" w:themeColor="accent6" w:themeShade="BF"/>
+        </w:rPr>
+        <w:t xml:space="preserve">, </w:t>
+      </w:r>
+      <w:proofErr w:type="spellStart"/>
+      <w:r>
+        <w:rPr>
+          <w:color w:val="E36C0A" w:themeColor="accent6" w:themeShade="BF"/>
+        </w:rPr>
+        <w:t>Syp</w:t>
+      </w:r>
+      <w:proofErr w:type="spellEnd"/>
+      <w:r>
+        <w:rPr>
+          <w:color w:val="E36C0A" w:themeColor="accent6" w:themeShade="BF"/>
+        </w:rPr>
+        <w:t xml:space="preserve">, </w:t>
+      </w:r>
+      <w:proofErr w:type="spellStart"/>
+      <w:r>
+        <w:rPr>
+          <w:color w:val="E36C0A" w:themeColor="accent6" w:themeShade="BF"/>
+        </w:rPr>
+        <w:t>Ss</w:t>
+      </w:r>
+      <w:proofErr w:type="spellEnd"/>
+      <w:r>
+        <w:rPr>
+          <w:color w:val="E36C0A" w:themeColor="accent6" w:themeShade="BF"/>
+        </w:rPr>
+        <w:t xml:space="preserve"> St </w:t>
+      </w:r>
+      <w:proofErr w:type="spellStart"/>
+      <w:r>
+        <w:rPr>
+          <w:color w:val="E36C0A" w:themeColor="accent6" w:themeShade="BF"/>
+        </w:rPr>
+        <w:t>Sdelta</w:t>
+      </w:r>
+      <w:proofErr w:type="spellEnd"/>
+      <w:r>
+        <w:rPr>
+          <w:color w:val="E36C0A" w:themeColor="accent6" w:themeShade="BF"/>
+        </w:rPr>
+        <w:t xml:space="preserve"> dataset in sig</w:t>
+      </w:r>
+      <w:r>
+        <w:rPr>
+          <w:color w:val="E36C0A" w:themeColor="accent6" w:themeShade="BF"/>
+        </w:rPr>
+        <w:t>????</w:t>
+      </w:r>
+      <w:r>
+        <w:t>)</w:t>
+      </w:r>
     </w:p>
     <w:p>
       <w:pPr>
@@ -988,6 +1302,15 @@
       <w:r>
         <w:t xml:space="preserve"> – </w:t>
       </w:r>
+    </w:p>
+    <w:p>
+      <w:pPr>
+        <w:pStyle w:val="ListParagraph"/>
+        <w:numPr>
+          <w:ilvl w:val="2"/>
+          <w:numId w:val="1"/>
+        </w:numPr>
+      </w:pPr>
       <w:proofErr w:type="spellStart"/>
       <w:r>
         <w:t>betax</w:t>
@@ -1018,7 +1341,109 @@
       </w:r>
       <w:proofErr w:type="spellEnd"/>
       <w:r>
-        <w:t>, phase advances, mismatch parameters</w:t>
+        <w:t xml:space="preserve">, </w:t>
+      </w:r>
+      <w:r>
+        <w:t>(see .</w:t>
+      </w:r>
+      <w:proofErr w:type="spellStart"/>
+      <w:r>
+        <w:t>twi</w:t>
+      </w:r>
+      <w:proofErr w:type="spellEnd"/>
+      <w:r>
+        <w:t xml:space="preserve"> file)</w:t>
+      </w:r>
+      <w:r>
+        <w:t xml:space="preserve"> (</w:t>
+      </w:r>
+      <w:proofErr w:type="spellStart"/>
+      <w:r>
+        <w:t>betax</w:t>
+      </w:r>
+      <w:proofErr w:type="spellEnd"/>
+      <w:r>
+        <w:t>, alpha E&amp;A</w:t>
+      </w:r>
+    </w:p>
+    <w:p>
+      <w:pPr>
+        <w:pStyle w:val="ListParagraph"/>
+        <w:numPr>
+          <w:ilvl w:val="2"/>
+          <w:numId w:val="1"/>
+        </w:numPr>
+      </w:pPr>
+      <w:r>
+        <w:t xml:space="preserve">phase advances, </w:t>
+      </w:r>
+      <w:r>
+        <w:t xml:space="preserve"> (.</w:t>
+      </w:r>
+      <w:proofErr w:type="spellStart"/>
+      <w:r>
+        <w:t>twi</w:t>
+      </w:r>
+      <w:proofErr w:type="spellEnd"/>
+      <w:r>
+        <w:t xml:space="preserve"> file </w:t>
+      </w:r>
+      <w:proofErr w:type="spellStart"/>
+      <w:r>
+        <w:t>nux</w:t>
+      </w:r>
+      <w:proofErr w:type="spellEnd"/>
+      <w:r>
+        <w:t xml:space="preserve"> </w:t>
+      </w:r>
+      <w:proofErr w:type="spellStart"/>
+      <w:r>
+        <w:t>nuy</w:t>
+      </w:r>
+      <w:proofErr w:type="spellEnd"/>
+      <w:r>
+        <w:t xml:space="preserve"> (Elegant only)</w:t>
+      </w:r>
+    </w:p>
+    <w:p>
+      <w:pPr>
+        <w:pStyle w:val="ListParagraph"/>
+        <w:numPr>
+          <w:ilvl w:val="2"/>
+          <w:numId w:val="1"/>
+        </w:numPr>
+      </w:pPr>
+      <w:r>
+        <w:t>mismatch parameters</w:t>
+      </w:r>
+      <w:r>
+        <w:t xml:space="preserve">  (ma datasets????) </w:t>
+      </w:r>
+      <w:r>
+        <w:rPr>
+          <w:color w:val="E36C0A" w:themeColor="accent6" w:themeShade="BF"/>
+        </w:rPr>
+        <w:t>check with Peter (sig file</w:t>
+      </w:r>
+      <w:r>
+        <w:rPr>
+          <w:color w:val="E36C0A" w:themeColor="accent6" w:themeShade="BF"/>
+        </w:rPr>
+        <w:t xml:space="preserve">, </w:t>
+      </w:r>
+      <w:proofErr w:type="spellStart"/>
+      <w:r>
+        <w:rPr>
+          <w:color w:val="E36C0A" w:themeColor="accent6" w:themeShade="BF"/>
+        </w:rPr>
+        <w:t>Eonly</w:t>
+      </w:r>
+      <w:proofErr w:type="spellEnd"/>
+      <w:r>
+        <w:rPr>
+          <w:color w:val="E36C0A" w:themeColor="accent6" w:themeShade="BF"/>
+        </w:rPr>
+        <w:t>)</w:t>
       </w:r>
     </w:p>
     <w:p>
@@ -1033,7 +1458,6 @@
         <w:rPr>
           <w:b/>
         </w:rPr>
-        <w:lastRenderedPageBreak/>
         <w:t>Cumulative transport matrix elements</w:t>
       </w:r>
       <w:r>
@@ -1052,6 +1476,21 @@
       <w:pPr>
         <w:pStyle w:val="ListParagraph"/>
         <w:numPr>
+          <w:ilvl w:val="3"/>
+          <w:numId w:val="1"/>
+        </w:numPr>
+      </w:pPr>
+      <w:r>
+        <w:rPr>
+          <w:b/>
+        </w:rPr>
+        <w:t>R56 R12 R34 R16 R36</w:t>
+      </w:r>
+    </w:p>
+    <w:p>
+      <w:pPr>
+        <w:pStyle w:val="ListParagraph"/>
+        <w:numPr>
           <w:ilvl w:val="1"/>
           <w:numId w:val="1"/>
         </w:numPr>
@@ -1060,16 +1499,8 @@
         <w:rPr>
           <w:b/>
         </w:rPr>
-        <w:t xml:space="preserve">Normalised </w:t>
-      </w:r>
-      <w:proofErr w:type="spellStart"/>
-      <w:r>
-        <w:rPr>
-          <w:b/>
-        </w:rPr>
-        <w:t>emittances</w:t>
-      </w:r>
-      <w:proofErr w:type="spellEnd"/>
+        <w:t>Normalised emittances</w:t>
+      </w:r>
       <w:r>
         <w:t xml:space="preserve"> (with and </w:t>
       </w:r>
@@ -1087,16 +1518,115 @@
       <w:pPr>
         <w:pStyle w:val="ListParagraph"/>
         <w:numPr>
+          <w:ilvl w:val="2"/>
+          <w:numId w:val="1"/>
+        </w:numPr>
+      </w:pPr>
+      <w:r>
+        <w:rPr>
+          <w:b/>
+        </w:rPr>
+        <w:t xml:space="preserve">Sig file </w:t>
+      </w:r>
+      <w:proofErr w:type="spellStart"/>
+      <w:r>
+        <w:rPr>
+          <w:b/>
+        </w:rPr>
+        <w:t>enx</w:t>
+      </w:r>
+      <w:proofErr w:type="spellEnd"/>
+      <w:r>
+        <w:rPr>
+          <w:b/>
+        </w:rPr>
+        <w:t xml:space="preserve"> </w:t>
+      </w:r>
+      <w:proofErr w:type="spellStart"/>
+      <w:r>
+        <w:rPr>
+          <w:b/>
+        </w:rPr>
+        <w:t>eny</w:t>
+      </w:r>
+      <w:proofErr w:type="spellEnd"/>
+      <w:r>
+        <w:rPr>
+          <w:b/>
+        </w:rPr>
+        <w:t xml:space="preserve"> (corrected are </w:t>
+      </w:r>
+      <w:proofErr w:type="spellStart"/>
+      <w:r>
+        <w:rPr>
+          <w:b/>
+        </w:rPr>
+        <w:t>ecnx</w:t>
+      </w:r>
+      <w:proofErr w:type="spellEnd"/>
+      <w:r>
+        <w:rPr>
+          <w:b/>
+        </w:rPr>
+        <w:t xml:space="preserve"> </w:t>
+      </w:r>
+      <w:proofErr w:type="spellStart"/>
+      <w:r>
+        <w:rPr>
+          <w:b/>
+        </w:rPr>
+        <w:t>ecny</w:t>
+      </w:r>
+      <w:proofErr w:type="spellEnd"/>
+      <w:r>
+        <w:rPr>
+          <w:b/>
+        </w:rPr>
+        <w:t>)</w:t>
+      </w:r>
+    </w:p>
+    <w:p>
+      <w:pPr>
+        <w:pStyle w:val="ListParagraph"/>
+        <w:numPr>
           <w:ilvl w:val="1"/>
           <w:numId w:val="1"/>
         </w:numPr>
       </w:pPr>
       <w:r>
-        <w:t xml:space="preserve">Geometric </w:t>
-      </w:r>
-      <w:proofErr w:type="spellStart"/>
-      <w:r>
-        <w:t>emittances</w:t>
+        <w:t>Geometric emittances</w:t>
+      </w:r>
+    </w:p>
+    <w:p>
+      <w:pPr>
+        <w:pStyle w:val="ListParagraph"/>
+        <w:numPr>
+          <w:ilvl w:val="2"/>
+          <w:numId w:val="1"/>
+        </w:numPr>
+      </w:pPr>
+      <w:r>
+        <w:t xml:space="preserve">Sig file </w:t>
+      </w:r>
+      <w:proofErr w:type="spellStart"/>
+      <w:r>
+        <w:t>ecx</w:t>
+      </w:r>
+      <w:proofErr w:type="spellEnd"/>
+      <w:r>
+        <w:t xml:space="preserve"> </w:t>
+      </w:r>
+      <w:proofErr w:type="spellStart"/>
+      <w:r>
+        <w:t>ecy</w:t>
+      </w:r>
+      <w:proofErr w:type="spellEnd"/>
+      <w:r>
+        <w:t xml:space="preserve">, ex, </w:t>
+      </w:r>
+      <w:proofErr w:type="spellStart"/>
+      <w:r>
+        <w:t>ey</w:t>
       </w:r>
       <w:proofErr w:type="spellEnd"/>
     </w:p>
@@ -1122,6 +1652,38 @@
       <w:pPr>
         <w:pStyle w:val="ListParagraph"/>
         <w:numPr>
+          <w:ilvl w:val="2"/>
+          <w:numId w:val="1"/>
+        </w:numPr>
+        <w:rPr>
+          <w:b/>
+        </w:rPr>
+      </w:pPr>
+      <w:r>
+        <w:rPr>
+          <w:b/>
+        </w:rPr>
+        <w:t>Sig file St (</w:t>
+      </w:r>
+      <w:proofErr w:type="spellStart"/>
+      <w:r>
+        <w:rPr>
+          <w:b/>
+        </w:rPr>
+        <w:t>Sz</w:t>
+      </w:r>
+      <w:proofErr w:type="spellEnd"/>
+      <w:r>
+        <w:rPr>
+          <w:b/>
+        </w:rPr>
+        <w:t>)</w:t>
+      </w:r>
+    </w:p>
+    <w:p>
+      <w:pPr>
+        <w:pStyle w:val="ListParagraph"/>
+        <w:numPr>
           <w:ilvl w:val="1"/>
           <w:numId w:val="1"/>
         </w:numPr>
@@ -1133,15 +1695,138 @@
         <w:rPr>
           <w:b/>
         </w:rPr>
-        <w:t>Relative energ</w:t>
+        <w:t>Relative energy spread</w:t>
+      </w:r>
+    </w:p>
+    <w:p>
+      <w:pPr>
+        <w:pStyle w:val="ListParagraph"/>
+        <w:numPr>
+          <w:ilvl w:val="2"/>
+          <w:numId w:val="1"/>
+        </w:numPr>
+        <w:rPr>
+          <w:b/>
+        </w:rPr>
+      </w:pPr>
+      <w:r>
+        <w:rPr>
+          <w:b/>
+        </w:rPr>
+        <w:t xml:space="preserve">Sig file </w:t>
+      </w:r>
+      <w:proofErr w:type="spellStart"/>
+      <w:r>
+        <w:rPr>
+          <w:b/>
+        </w:rPr>
+        <w:t>Sdelta</w:t>
+      </w:r>
+      <w:proofErr w:type="spellEnd"/>
+    </w:p>
+    <w:p>
+      <w:pPr>
+        <w:pStyle w:val="ListParagraph"/>
+        <w:numPr>
+          <w:ilvl w:val="1"/>
+          <w:numId w:val="1"/>
+        </w:numPr>
+      </w:pPr>
+      <w:r>
+        <w:t>Allowed aperture of transport</w:t>
+      </w:r>
+    </w:p>
+    <w:p>
+      <w:pPr>
+        <w:pStyle w:val="ListParagraph"/>
+        <w:numPr>
+          <w:ilvl w:val="2"/>
+          <w:numId w:val="1"/>
+        </w:numPr>
+      </w:pPr>
+      <w:r>
+        <w:t>.</w:t>
+      </w:r>
+      <w:proofErr w:type="spellStart"/>
+      <w:r>
+        <w:t>twi</w:t>
+      </w:r>
+      <w:proofErr w:type="spellEnd"/>
+      <w:r>
+        <w:t xml:space="preserve"> </w:t>
+      </w:r>
+      <w:proofErr w:type="spellStart"/>
+      <w:r>
+        <w:t>xAperture</w:t>
+      </w:r>
+      <w:proofErr w:type="spellEnd"/>
+      <w:r>
+        <w:t xml:space="preserve">, </w:t>
+      </w:r>
+      <w:proofErr w:type="spellStart"/>
+      <w:r>
+        <w:t>yAperture</w:t>
+      </w:r>
+      <w:proofErr w:type="spellEnd"/>
+      <w:r>
+        <w:t xml:space="preserve"> in (togeth</w:t>
       </w:r>
       <w:bookmarkStart w:id="0" w:name="_GoBack"/>
       <w:bookmarkEnd w:id="0"/>
       <w:r>
-        <w:rPr>
-          <w:b/>
-        </w:rPr>
-        <w:t>y spread</w:t>
+        <w:t xml:space="preserve">er with </w:t>
+      </w:r>
+      <w:proofErr w:type="spellStart"/>
+      <w:r>
+        <w:t>Sx</w:t>
+      </w:r>
+      <w:proofErr w:type="spellEnd"/>
+      <w:r>
+        <w:t xml:space="preserve">, </w:t>
+      </w:r>
+      <w:proofErr w:type="spellStart"/>
+      <w:r>
+        <w:t>Sy</w:t>
+      </w:r>
+      <w:proofErr w:type="spellEnd"/>
+      <w:r>
+        <w:t xml:space="preserve"> and multiples of </w:t>
+      </w:r>
+      <w:proofErr w:type="spellStart"/>
+      <w:r>
+        <w:t>Sx</w:t>
+      </w:r>
+      <w:proofErr w:type="spellEnd"/>
+      <w:r>
+        <w:t xml:space="preserve">, </w:t>
+      </w:r>
+      <w:proofErr w:type="spellStart"/>
+      <w:r>
+        <w:t>Sx</w:t>
+      </w:r>
+      <w:proofErr w:type="spellEnd"/>
+      <w:r>
+        <w:t xml:space="preserve"> (transform operator)</w:t>
+      </w:r>
+      <w:proofErr w:type="gramStart"/>
+      <w:r>
+        <w:t xml:space="preserve">) </w:t>
+      </w:r>
+      <w:r>
+        <w:t xml:space="preserve"> </w:t>
+      </w:r>
+      <w:r>
+        <w:rPr>
+          <w:color w:val="E36C0A" w:themeColor="accent6" w:themeShade="BF"/>
+        </w:rPr>
+        <w:t>(</w:t>
+      </w:r>
+      <w:proofErr w:type="gramEnd"/>
+      <w:r>
+        <w:rPr>
+          <w:color w:val="E36C0A" w:themeColor="accent6" w:themeShade="BF"/>
+        </w:rPr>
+        <w:t>Elegant only? ASK PETER IF WANTS THIS FROM ASTRA)</w:t>
       </w:r>
     </w:p>
     <w:p>
@@ -1153,19 +1838,234 @@
         </w:numPr>
       </w:pPr>
       <w:r>
-        <w:t>Allowed aperture of transport</w:t>
-      </w:r>
-    </w:p>
-    <w:p>
-      <w:pPr>
-        <w:pStyle w:val="ListParagraph"/>
-        <w:numPr>
-          <w:ilvl w:val="1"/>
-          <w:numId w:val="1"/>
-        </w:numPr>
-      </w:pPr>
-      <w:r>
         <w:t>Lost particles</w:t>
+      </w:r>
+      <w:r>
+        <w:t xml:space="preserve"> </w:t>
+      </w:r>
+      <w:r>
+        <w:rPr>
+          <w:color w:val="E36C0A" w:themeColor="accent6" w:themeShade="BF"/>
+        </w:rPr>
+        <w:t>(Check if Elegant and ASTRA leave them where they die)</w:t>
+      </w:r>
+    </w:p>
+    <w:p>
+      <w:pPr>
+        <w:pStyle w:val="ListParagraph"/>
+        <w:numPr>
+          <w:ilvl w:val="2"/>
+          <w:numId w:val="1"/>
+        </w:numPr>
+      </w:pPr>
+      <w:r>
+        <w:t>Histogram vs s.</w:t>
+      </w:r>
+    </w:p>
+    <w:p>
+      <w:pPr>
+        <w:pStyle w:val="ListParagraph"/>
+        <w:numPr>
+          <w:ilvl w:val="2"/>
+          <w:numId w:val="1"/>
+        </w:numPr>
+      </w:pPr>
+      <w:r>
+        <w:t xml:space="preserve">Use particle ID to map back to original phase space. (phase space </w:t>
+      </w:r>
+      <w:proofErr w:type="spellStart"/>
+      <w:r>
+        <w:t>x,y,z</w:t>
+      </w:r>
+      <w:proofErr w:type="spellEnd"/>
+      <w:r>
+        <w:t>)</w:t>
+      </w:r>
+    </w:p>
+    <w:p>
+      <w:pPr>
+        <w:pStyle w:val="ListParagraph"/>
+        <w:numPr>
+          <w:ilvl w:val="3"/>
+          <w:numId w:val="1"/>
+        </w:numPr>
+        <w:rPr>
+          <w:color w:val="E36C0A" w:themeColor="accent6" w:themeShade="BF"/>
+        </w:rPr>
+      </w:pPr>
+      <w:r>
+        <w:rPr>
+          <w:color w:val="E36C0A" w:themeColor="accent6" w:themeShade="BF"/>
+        </w:rPr>
+        <w:t>Get file</w:t>
+      </w:r>
+      <w:r>
+        <w:rPr>
+          <w:color w:val="E36C0A" w:themeColor="accent6" w:themeShade="BF"/>
+        </w:rPr>
+        <w:t>(s)</w:t>
+      </w:r>
+      <w:r>
+        <w:rPr>
+          <w:color w:val="E36C0A" w:themeColor="accent6" w:themeShade="BF"/>
+        </w:rPr>
+        <w:t xml:space="preserve"> from Frank.</w:t>
+      </w:r>
+    </w:p>
+    <w:p>
+      <w:pPr>
+        <w:pStyle w:val="ListParagraph"/>
+        <w:numPr>
+          <w:ilvl w:val="0"/>
+          <w:numId w:val="1"/>
+        </w:numPr>
+        <w:rPr>
+          <w:color w:val="E36C0A" w:themeColor="accent6" w:themeShade="BF"/>
+        </w:rPr>
+      </w:pPr>
+      <w:r>
+        <w:rPr>
+          <w:color w:val="E36C0A" w:themeColor="accent6" w:themeShade="BF"/>
+        </w:rPr>
+        <w:t>3D phase spaces coloured by initial position.</w:t>
+      </w:r>
+    </w:p>
+    <w:p>
+      <w:pPr>
+        <w:pStyle w:val="ListParagraph"/>
+        <w:numPr>
+          <w:ilvl w:val="0"/>
+          <w:numId w:val="1"/>
+        </w:numPr>
+        <w:rPr>
+          <w:color w:val="E36C0A" w:themeColor="accent6" w:themeShade="BF"/>
+        </w:rPr>
+      </w:pPr>
+      <w:r>
+        <w:rPr>
+          <w:color w:val="E36C0A" w:themeColor="accent6" w:themeShade="BF"/>
+        </w:rPr>
+        <w:t>M</w:t>
+      </w:r>
+      <w:r>
+        <w:rPr>
+          <w:color w:val="E36C0A" w:themeColor="accent6" w:themeShade="BF"/>
+        </w:rPr>
+        <w:t xml:space="preserve">ovie of (3D, or </w:t>
+      </w:r>
+      <w:proofErr w:type="spellStart"/>
+      <w:r>
+        <w:rPr>
+          <w:color w:val="E36C0A" w:themeColor="accent6" w:themeShade="BF"/>
+        </w:rPr>
+        <w:t>xy</w:t>
+      </w:r>
+      <w:proofErr w:type="spellEnd"/>
+      <w:r>
+        <w:rPr>
+          <w:color w:val="E36C0A" w:themeColor="accent6" w:themeShade="BF"/>
+        </w:rPr>
+        <w:t>, or longitudinal phase space down machine</w:t>
+      </w:r>
+      <w:r>
+        <w:rPr>
+          <w:color w:val="E36C0A" w:themeColor="accent6" w:themeShade="BF"/>
+        </w:rPr>
+        <w:t>)</w:t>
+      </w:r>
+    </w:p>
+    <w:p>
+      <w:pPr>
+        <w:pStyle w:val="ListParagraph"/>
+        <w:numPr>
+          <w:ilvl w:val="0"/>
+          <w:numId w:val="1"/>
+        </w:numPr>
+        <w:rPr>
+          <w:color w:val="E36C0A" w:themeColor="accent6" w:themeShade="BF"/>
+        </w:rPr>
+      </w:pPr>
+      <w:r>
+        <w:rPr>
+          <w:color w:val="E36C0A" w:themeColor="accent6" w:themeShade="BF"/>
+        </w:rPr>
+        <w:t>Lost particles (as part of initial phase space, coloured by s position lost)</w:t>
+      </w:r>
+    </w:p>
+    <w:p>
+      <w:pPr>
+        <w:rPr>
+          <w:color w:val="E36C0A" w:themeColor="accent6" w:themeShade="BF"/>
+        </w:rPr>
+      </w:pPr>
+    </w:p>
+    <w:p>
+      <w:pPr>
+        <w:rPr>
+          <w:color w:val="E36C0A" w:themeColor="accent6" w:themeShade="BF"/>
+        </w:rPr>
+      </w:pPr>
+      <w:r>
+        <w:rPr>
+          <w:color w:val="E36C0A" w:themeColor="accent6" w:themeShade="BF"/>
+        </w:rPr>
+        <w:t>Future colliders.</w:t>
+      </w:r>
+    </w:p>
+    <w:p>
+      <w:pPr>
+        <w:rPr>
+          <w:color w:val="E36C0A" w:themeColor="accent6" w:themeShade="BF"/>
+        </w:rPr>
+      </w:pPr>
+      <w:proofErr w:type="spellStart"/>
+      <w:r>
+        <w:rPr>
+          <w:color w:val="E36C0A" w:themeColor="accent6" w:themeShade="BF"/>
+        </w:rPr>
+        <w:t>CSRtrack</w:t>
+      </w:r>
+      <w:proofErr w:type="spellEnd"/>
+      <w:r>
+        <w:rPr>
+          <w:color w:val="E36C0A" w:themeColor="accent6" w:themeShade="BF"/>
+        </w:rPr>
+        <w:t xml:space="preserve"> – I/O formats</w:t>
+      </w:r>
+      <w:proofErr w:type="gramStart"/>
+      <w:r>
+        <w:rPr>
+          <w:color w:val="E36C0A" w:themeColor="accent6" w:themeShade="BF"/>
+        </w:rPr>
+        <w:t>?/</w:t>
+      </w:r>
+      <w:proofErr w:type="gramEnd"/>
+      <w:r>
+        <w:rPr>
+          <w:color w:val="E36C0A" w:themeColor="accent6" w:themeShade="BF"/>
+        </w:rPr>
+        <w:t>???</w:t>
+      </w:r>
+    </w:p>
+    <w:p>
+      <w:pPr>
+        <w:rPr>
+          <w:color w:val="E36C0A" w:themeColor="accent6" w:themeShade="BF"/>
+        </w:rPr>
+      </w:pPr>
+      <w:proofErr w:type="spellStart"/>
+      <w:r>
+        <w:rPr>
+          <w:color w:val="E36C0A" w:themeColor="accent6" w:themeShade="BF"/>
+        </w:rPr>
+        <w:t>Microbunching</w:t>
+      </w:r>
+      <w:proofErr w:type="spellEnd"/>
+      <w:r>
+        <w:rPr>
+          <w:color w:val="E36C0A" w:themeColor="accent6" w:themeShade="BF"/>
+        </w:rPr>
+        <w:t xml:space="preserve"> parameters.</w:t>
       </w:r>
     </w:p>
     <w:sectPr>
@@ -1179,8 +2079,8 @@
 </file>
 
 <file path=word/numbering.xml><?xml version="1.0" encoding="utf-8"?>
-<w:numbering xmlns:wpc="http://schemas.microsoft.com/office/word/2010/wordprocessingCanvas" xmlns:mc="http://schemas.openxmlformats.org/markup-compatibility/2006" xmlns:o="urn:schemas-microsoft-com:office:office" xmlns:r="http://schemas.openxmlformats.org/officeDocument/2006/relationships" xmlns:m="http://schemas.openxmlformats.org/officeDocument/2006/math" xmlns:v="urn:schemas-microsoft-com:vml" xmlns:wp14="http://schemas.microsoft.com/office/word/2010/wordprocessingDrawing" xmlns:wp="http://schemas.openxmlformats.org/drawingml/2006/wordprocessingDrawing" xmlns:w10="urn:schemas-microsoft-com:office:word" xmlns:w="http://schemas.openxmlformats.org/wordprocessingml/2006/main" xmlns:w14="http://schemas.microsoft.com/office/word/2010/wordml" xmlns:wpg="http://schemas.microsoft.com/office/word/2010/wordprocessingGroup" xmlns:wpi="http://schemas.microsoft.com/office/word/2010/wordprocessingInk" xmlns:wne="http://schemas.microsoft.com/office/word/2006/wordml" xmlns:wps="http://schemas.microsoft.com/office/word/2010/wordprocessingShape" mc:Ignorable="w14 wp14">
-  <w:abstractNum w:abstractNumId="0">
+<w:numbering xmlns:wpc="http://schemas.microsoft.com/office/word/2010/wordprocessingCanvas" xmlns:mc="http://schemas.openxmlformats.org/markup-compatibility/2006" xmlns:o="urn:schemas-microsoft-com:office:office" xmlns:r="http://schemas.openxmlformats.org/officeDocument/2006/relationships" xmlns:m="http://schemas.openxmlformats.org/officeDocument/2006/math" xmlns:v="urn:schemas-microsoft-com:vml" xmlns:wp14="http://schemas.microsoft.com/office/word/2010/wordprocessingDrawing" xmlns:wp="http://schemas.openxmlformats.org/drawingml/2006/wordprocessingDrawing" xmlns:w10="urn:schemas-microsoft-com:office:word" xmlns:w="http://schemas.openxmlformats.org/wordprocessingml/2006/main" xmlns:w14="http://schemas.microsoft.com/office/word/2010/wordml" xmlns:w15="http://schemas.microsoft.com/office/word/2012/wordml" xmlns:wpg="http://schemas.microsoft.com/office/word/2010/wordprocessingGroup" xmlns:wpi="http://schemas.microsoft.com/office/word/2010/wordprocessingInk" xmlns:wne="http://schemas.microsoft.com/office/word/2006/wordml" xmlns:wps="http://schemas.microsoft.com/office/word/2010/wordprocessingShape" mc:Ignorable="w14 w15 wp14">
+  <w:abstractNum w:abstractNumId="0" w15:restartNumberingAfterBreak="0">
     <w:nsid w:val="FFFFFF89"/>
     <w:multiLevelType w:val="singleLevel"/>
     <w:tmpl w:val="B98CC944"/>
@@ -1201,7 +2101,7 @@
       </w:rPr>
     </w:lvl>
   </w:abstractNum>
-  <w:abstractNum w:abstractNumId="1">
+  <w:abstractNum w:abstractNumId="1" w15:restartNumberingAfterBreak="0">
     <w:nsid w:val="0D3C6549"/>
     <w:multiLevelType w:val="hybridMultilevel"/>
     <w:tmpl w:val="B764FCCE"/>
@@ -1232,7 +2132,7 @@
         <w:ind w:left="2160" w:hanging="180"/>
       </w:pPr>
     </w:lvl>
-    <w:lvl w:ilvl="3" w:tplc="0809000F" w:tentative="1">
+    <w:lvl w:ilvl="3" w:tplc="0809000F">
       <w:start w:val="1"/>
       <w:numFmt w:val="decimal"/>
       <w:lvlText w:val="%4."/>
@@ -1297,7 +2197,7 @@
 </file>
 
 <file path=word/styles.xml><?xml version="1.0" encoding="utf-8"?>
-<w:styles xmlns:mc="http://schemas.openxmlformats.org/markup-compatibility/2006" xmlns:r="http://schemas.openxmlformats.org/officeDocument/2006/relationships" xmlns:w="http://schemas.openxmlformats.org/wordprocessingml/2006/main" xmlns:w14="http://schemas.microsoft.com/office/word/2010/wordml" mc:Ignorable="w14">
+<w:styles xmlns:mc="http://schemas.openxmlformats.org/markup-compatibility/2006" xmlns:r="http://schemas.openxmlformats.org/officeDocument/2006/relationships" xmlns:w="http://schemas.openxmlformats.org/wordprocessingml/2006/main" xmlns:w14="http://schemas.microsoft.com/office/word/2010/wordml" xmlns:w15="http://schemas.microsoft.com/office/word/2012/wordml" mc:Ignorable="w14 w15">
   <w:docDefaults>
     <w:rPrDefault>
       <w:rPr>
@@ -1313,397 +2213,378 @@
       </w:pPr>
     </w:pPrDefault>
   </w:docDefaults>
-  <w:latentStyles w:defLockedState="0" w:defUIPriority="99" w:defSemiHidden="1" w:defUnhideWhenUsed="1" w:defQFormat="0" w:count="267">
-    <w:lsdException w:name="Normal" w:semiHidden="0" w:uiPriority="0" w:unhideWhenUsed="0" w:qFormat="1"/>
-    <w:lsdException w:name="heading 1" w:semiHidden="0" w:uiPriority="9" w:unhideWhenUsed="0" w:qFormat="1"/>
-    <w:lsdException w:name="heading 2" w:uiPriority="9" w:qFormat="1"/>
-    <w:lsdException w:name="heading 3" w:uiPriority="9" w:qFormat="1"/>
-    <w:lsdException w:name="heading 4" w:uiPriority="9" w:qFormat="1"/>
-    <w:lsdException w:name="heading 5" w:uiPriority="9" w:qFormat="1"/>
-    <w:lsdException w:name="heading 6" w:uiPriority="9" w:qFormat="1"/>
-    <w:lsdException w:name="heading 7" w:uiPriority="9" w:qFormat="1"/>
-    <w:lsdException w:name="heading 8" w:uiPriority="9" w:qFormat="1"/>
-    <w:lsdException w:name="heading 9" w:uiPriority="9" w:qFormat="1"/>
-    <w:lsdException w:name="toc 1" w:uiPriority="39"/>
-    <w:lsdException w:name="toc 2" w:uiPriority="39"/>
-    <w:lsdException w:name="toc 3" w:uiPriority="39"/>
-    <w:lsdException w:name="toc 4" w:uiPriority="39"/>
-    <w:lsdException w:name="toc 5" w:uiPriority="39"/>
-    <w:lsdException w:name="toc 6" w:uiPriority="39"/>
-    <w:lsdException w:name="toc 7" w:uiPriority="39"/>
-    <w:lsdException w:name="toc 8" w:uiPriority="39"/>
-    <w:lsdException w:name="toc 9" w:uiPriority="39"/>
-    <w:lsdException w:name="caption" w:uiPriority="35" w:qFormat="1"/>
-    <w:lsdException w:name="Title" w:semiHidden="0" w:uiPriority="10" w:unhideWhenUsed="0" w:qFormat="1"/>
-    <w:lsdException w:name="Default Paragraph Font" w:uiPriority="1"/>
-    <w:lsdException w:name="Subtitle" w:semiHidden="0" w:uiPriority="11" w:unhideWhenUsed="0" w:qFormat="1"/>
-    <w:lsdException w:name="Strong" w:semiHidden="0" w:uiPriority="22" w:unhideWhenUsed="0" w:qFormat="1"/>
-    <w:lsdException w:name="Emphasis" w:semiHidden="0" w:uiPriority="20" w:unhideWhenUsed="0" w:qFormat="1"/>
-    <w:lsdException w:name="Table Grid" w:semiHidden="0" w:uiPriority="59" w:unhideWhenUsed="0"/>
-    <w:lsdException w:name="Placeholder Text" w:unhideWhenUsed="0"/>
-    <w:lsdException w:name="No Spacing" w:semiHidden="0" w:uiPriority="1" w:unhideWhenUsed="0" w:qFormat="1"/>
-    <w:lsdException w:name="Light Shading" w:semiHidden="0" w:uiPriority="60" w:unhideWhenUsed="0"/>
-    <w:lsdException w:name="Light List" w:semiHidden="0" w:uiPriority="61" w:unhideWhenUsed="0"/>
-    <w:lsdException w:name="Light Grid" w:semiHidden="0" w:uiPriority="62" w:unhideWhenUsed="0"/>
-    <w:lsdException w:name="Medium Shading 1" w:semiHidden="0" w:uiPriority="63" w:unhideWhenUsed="0"/>
-    <w:lsdException w:name="Medium Shading 2" w:semiHidden="0" w:uiPriority="64" w:unhideWhenUsed="0"/>
-    <w:lsdException w:name="Medium List 1" w:semiHidden="0" w:uiPriority="65" w:unhideWhenUsed="0"/>
-    <w:lsdException w:name="Medium List 2" w:semiHidden="0" w:uiPriority="66" w:unhideWhenUsed="0"/>
-    <w:lsdException w:name="Medium Grid 1" w:semiHidden="0" w:uiPriority="67" w:unhideWhenUsed="0"/>
-    <w:lsdException w:name="Medium Grid 2" w:semiHidden="0" w:uiPriority="68" w:unhideWhenUsed="0"/>
-    <w:lsdException w:name="Medium Grid 3" w:semiHidden="0" w:uiPriority="69" w:unhideWhenUsed="0"/>
-    <w:lsdException w:name="Dark List" w:semiHidden="0" w:uiPriority="70" w:unhideWhenUsed="0"/>
-    <w:lsdException w:name="Colorful Shading" w:semiHidden="0" w:uiPriority="71" w:unhideWhenUsed="0"/>
-    <w:lsdException w:name="Colorful List" w:semiHidden="0" w:uiPriority="72" w:unhideWhenUsed="0"/>
-    <w:lsdException w:name="Colorful Grid" w:semiHidden="0" w:uiPriority="73" w:unhideWhenUsed="0"/>
-    <w:lsdException w:name="Light Shading Accent 1" w:semiHidden="0" w:uiPriority="60" w:unhideWhenUsed="0"/>
-    <w:lsdException w:name="Light List Accent 1" w:semiHidden="0" w:uiPriority="61" w:unhideWhenUsed="0"/>
-    <w:lsdException w:name="Light Grid Accent 1" w:semiHidden="0" w:uiPriority="62" w:unhideWhenUsed="0"/>
-    <w:lsdException w:name="Medium Shading 1 Accent 1" w:semiHidden="0" w:uiPriority="63" w:unhideWhenUsed="0"/>
-    <w:lsdException w:name="Medium Shading 2 Accent 1" w:semiHidden="0" w:uiPriority="64" w:unhideWhenUsed="0"/>
-    <w:lsdException w:name="Medium List 1 Accent 1" w:semiHidden="0" w:uiPriority="65" w:unhideWhenUsed="0"/>
-    <w:lsdException w:name="Revision" w:unhideWhenUsed="0"/>
-    <w:lsdException w:name="List Paragraph" w:semiHidden="0" w:uiPriority="34" w:unhideWhenUsed="0" w:qFormat="1"/>
-    <w:lsdException w:name="Quote" w:semiHidden="0" w:uiPriority="29" w:unhideWhenUsed="0" w:qFormat="1"/>
-    <w:lsdException w:name="Intense Quote" w:semiHidden="0" w:uiPriority="30" w:unhideWhenUsed="0" w:qFormat="1"/>
-    <w:lsdException w:name="Medium List 2 Accent 1" w:semiHidden="0" w:uiPriority="66" w:unhideWhenUsed="0"/>
-    <w:lsdException w:name="Medium Grid 1 Accent 1" w:semiHidden="0" w:uiPriority="67" w:unhideWhenUsed="0"/>
-    <w:lsdException w:name="Medium Grid 2 Accent 1" w:semiHidden="0" w:uiPriority="68" w:unhideWhenUsed="0"/>
-    <w:lsdException w:name="Medium Grid 3 Accent 1" w:semiHidden="0" w:uiPriority="69" w:unhideWhenUsed="0"/>
-    <w:lsdException w:name="Dark List Accent 1" w:semiHidden="0" w:uiPriority="70" w:unhideWhenUsed="0"/>
-    <w:lsdException w:name="Colorful Shading Accent 1" w:semiHidden="0" w:uiPriority="71" w:unhideWhenUsed="0"/>
-    <w:lsdException w:name="Colorful List Accent 1" w:semiHidden="0" w:uiPriority="72" w:unhideWhenUsed="0"/>
-    <w:lsdException w:name="Colorful Grid Accent 1" w:semiHidden="0" w:uiPriority="73" w:unhideWhenUsed="0"/>
-    <w:lsdException w:name="Light Shading Accent 2" w:semiHidden="0" w:uiPriority="60" w:unhideWhenUsed="0"/>
-    <w:lsdException w:name="Light List Accent 2" w:semiHidden="0" w:uiPriority="61" w:unhideWhenUsed="0"/>
-    <w:lsdException w:name="Light Grid Accent 2" w:semiHidden="0" w:uiPriority="62" w:unhideWhenUsed="0"/>
-    <w:lsdException w:name="Medium Shading 1 Accent 2" w:semiHidden="0" w:uiPriority="63" w:unhideWhenUsed="0"/>
-    <w:lsdException w:name="Medium Shading 2 Accent 2" w:semiHidden="0" w:uiPriority="64" w:unhideWhenUsed="0"/>
-    <w:lsdException w:name="Medium List 1 Accent 2" w:semiHidden="0" w:uiPriority="65" w:unhideWhenUsed="0"/>
-    <w:lsdException w:name="Medium List 2 Accent 2" w:semiHidden="0" w:uiPriority="66" w:unhideWhenUsed="0"/>
-    <w:lsdException w:name="Medium Grid 1 Accent 2" w:semiHidden="0" w:uiPriority="67" w:unhideWhenUsed="0"/>
-    <w:lsdException w:name="Medium Grid 2 Accent 2" w:semiHidden="0" w:uiPriority="68" w:unhideWhenUsed="0"/>
-    <w:lsdException w:name="Medium Grid 3 Accent 2" w:semiHidden="0" w:uiPriority="69" w:unhideWhenUsed="0"/>
-    <w:lsdException w:name="Dark List Accent 2" w:semiHidden="0" w:uiPriority="70" w:unhideWhenUsed="0"/>
-    <w:lsdException w:name="Colorful Shading Accent 2" w:semiHidden="0" w:uiPriority="71" w:unhideWhenUsed="0"/>
-    <w:lsdException w:name="Colorful List Accent 2" w:semiHidden="0" w:uiPriority="72" w:unhideWhenUsed="0"/>
-    <w:lsdException w:name="Colorful Grid Accent 2" w:semiHidden="0" w:uiPriority="73" w:unhideWhenUsed="0"/>
-    <w:lsdException w:name="Light Shading Accent 3" w:semiHidden="0" w:uiPriority="60" w:unhideWhenUsed="0"/>
-    <w:lsdException w:name="Light List Accent 3" w:semiHidden="0" w:uiPriority="61" w:unhideWhenUsed="0"/>
-    <w:lsdException w:name="Light Grid Accent 3" w:semiHidden="0" w:uiPriority="62" w:unhideWhenUsed="0"/>
-    <w:lsdException w:name="Medium Shading 1 Accent 3" w:semiHidden="0" w:uiPriority="63" w:unhideWhenUsed="0"/>
-    <w:lsdException w:name="Medium Shading 2 Accent 3" w:semiHidden="0" w:uiPriority="64" w:unhideWhenUsed="0"/>
-    <w:lsdException w:name="Medium List 1 Accent 3" w:semiHidden="0" w:uiPriority="65" w:unhideWhenUsed="0"/>
-    <w:lsdException w:name="Medium List 2 Accent 3" w:semiHidden="0" w:uiPriority="66" w:unhideWhenUsed="0"/>
-    <w:lsdException w:name="Medium Grid 1 Accent 3" w:semiHidden="0" w:uiPriority="67" w:unhideWhenUsed="0"/>
-    <w:lsdException w:name="Medium Grid 2 Accent 3" w:semiHidden="0" w:uiPriority="68" w:unhideWhenUsed="0"/>
-    <w:lsdException w:name="Medium Grid 3 Accent 3" w:semiHidden="0" w:uiPriority="69" w:unhideWhenUsed="0"/>
-    <w:lsdException w:name="Dark List Accent 3" w:semiHidden="0" w:uiPriority="70" w:unhideWhenUsed="0"/>
-    <w:lsdException w:name="Colorful Shading Accent 3" w:semiHidden="0" w:uiPriority="71" w:unhideWhenUsed="0"/>
-    <w:lsdException w:name="Colorful List Accent 3" w:semiHidden="0" w:uiPriority="72" w:unhideWhenUsed="0"/>
-    <w:lsdException w:name="Colorful Grid Accent 3" w:semiHidden="0" w:uiPriority="73" w:unhideWhenUsed="0"/>
-    <w:lsdException w:name="Light Shading Accent 4" w:semiHidden="0" w:uiPriority="60" w:unhideWhenUsed="0"/>
-    <w:lsdException w:name="Light List Accent 4" w:semiHidden="0" w:uiPriority="61" w:unhideWhenUsed="0"/>
-    <w:lsdException w:name="Light Grid Accent 4" w:semiHidden="0" w:uiPriority="62" w:unhideWhenUsed="0"/>
-    <w:lsdException w:name="Medium Shading 1 Accent 4" w:semiHidden="0" w:uiPriority="63" w:unhideWhenUsed="0"/>
-    <w:lsdException w:name="Medium Shading 2 Accent 4" w:semiHidden="0" w:uiPriority="64" w:unhideWhenUsed="0"/>
-    <w:lsdException w:name="Medium List 1 Accent 4" w:semiHidden="0" w:uiPriority="65" w:unhideWhenUsed="0"/>
-    <w:lsdException w:name="Medium List 2 Accent 4" w:semiHidden="0" w:uiPriority="66" w:unhideWhenUsed="0"/>
-    <w:lsdException w:name="Medium Grid 1 Accent 4" w:semiHidden="0" w:uiPriority="67" w:unhideWhenUsed="0"/>
-    <w:lsdException w:name="Medium Grid 2 Accent 4" w:semiHidden="0" w:uiPriority="68" w:unhideWhenUsed="0"/>
-    <w:lsdException w:name="Medium Grid 3 Accent 4" w:semiHidden="0" w:uiPriority="69" w:unhideWhenUsed="0"/>
-    <w:lsdException w:name="Dark List Accent 4" w:semiHidden="0" w:uiPriority="70" w:unhideWhenUsed="0"/>
-    <w:lsdException w:name="Colorful Shading Accent 4" w:semiHidden="0" w:uiPriority="71" w:unhideWhenUsed="0"/>
-    <w:lsdException w:name="Colorful List Accent 4" w:semiHidden="0" w:uiPriority="72" w:unhideWhenUsed="0"/>
-    <w:lsdException w:name="Colorful Grid Accent 4" w:semiHidden="0" w:uiPriority="73" w:unhideWhenUsed="0"/>
-    <w:lsdException w:name="Light Shading Accent 5" w:semiHidden="0" w:uiPriority="60" w:unhideWhenUsed="0"/>
-    <w:lsdException w:name="Light List Accent 5" w:semiHidden="0" w:uiPriority="61" w:unhideWhenUsed="0"/>
-    <w:lsdException w:name="Light Grid Accent 5" w:semiHidden="0" w:uiPriority="62" w:unhideWhenUsed="0"/>
-    <w:lsdException w:name="Medium Shading 1 Accent 5" w:semiHidden="0" w:uiPriority="63" w:unhideWhenUsed="0"/>
-    <w:lsdException w:name="Medium Shading 2 Accent 5" w:semiHidden="0" w:uiPriority="64" w:unhideWhenUsed="0"/>
-    <w:lsdException w:name="Medium List 1 Accent 5" w:semiHidden="0" w:uiPriority="65" w:unhideWhenUsed="0"/>
-    <w:lsdException w:name="Medium List 2 Accent 5" w:semiHidden="0" w:uiPriority="66" w:unhideWhenUsed="0"/>
-    <w:lsdException w:name="Medium Grid 1 Accent 5" w:semiHidden="0" w:uiPriority="67" w:unhideWhenUsed="0"/>
-    <w:lsdException w:name="Medium Grid 2 Accent 5" w:semiHidden="0" w:uiPriority="68" w:unhideWhenUsed="0"/>
-    <w:lsdException w:name="Medium Grid 3 Accent 5" w:semiHidden="0" w:uiPriority="69" w:unhideWhenUsed="0"/>
-    <w:lsdException w:name="Dark List Accent 5" w:semiHidden="0" w:uiPriority="70" w:unhideWhenUsed="0"/>
-    <w:lsdException w:name="Colorful Shading Accent 5" w:semiHidden="0" w:uiPriority="71" w:unhideWhenUsed="0"/>
-    <w:lsdException w:name="Colorful List Accent 5" w:semiHidden="0" w:uiPriority="72" w:unhideWhenUsed="0"/>
-    <w:lsdException w:name="Colorful Grid Accent 5" w:semiHidden="0" w:uiPriority="73" w:unhideWhenUsed="0"/>
-    <w:lsdException w:name="Light Shading Accent 6" w:semiHidden="0" w:uiPriority="60" w:unhideWhenUsed="0"/>
-    <w:lsdException w:name="Light List Accent 6" w:semiHidden="0" w:uiPriority="61" w:unhideWhenUsed="0"/>
-    <w:lsdException w:name="Light Grid Accent 6" w:semiHidden="0" w:uiPriority="62" w:unhideWhenUsed="0"/>
-    <w:lsdException w:name="Medium Shading 1 Accent 6" w:semiHidden="0" w:uiPriority="63" w:unhideWhenUsed="0"/>
-    <w:lsdException w:name="Medium Shading 2 Accent 6" w:semiHidden="0" w:uiPriority="64" w:unhideWhenUsed="0"/>
-    <w:lsdException w:name="Medium List 1 Accent 6" w:semiHidden="0" w:uiPriority="65" w:unhideWhenUsed="0"/>
-    <w:lsdException w:name="Medium List 2 Accent 6" w:semiHidden="0" w:uiPriority="66" w:unhideWhenUsed="0"/>
-    <w:lsdException w:name="Medium Grid 1 Accent 6" w:semiHidden="0" w:uiPriority="67" w:unhideWhenUsed="0"/>
-    <w:lsdException w:name="Medium Grid 2 Accent 6" w:semiHidden="0" w:uiPriority="68" w:unhideWhenUsed="0"/>
-    <w:lsdException w:name="Medium Grid 3 Accent 6" w:semiHidden="0" w:uiPriority="69" w:unhideWhenUsed="0"/>
-    <w:lsdException w:name="Dark List Accent 6" w:semiHidden="0" w:uiPriority="70" w:unhideWhenUsed="0"/>
-    <w:lsdException w:name="Colorful Shading Accent 6" w:semiHidden="0" w:uiPriority="71" w:unhideWhenUsed="0"/>
-    <w:lsdException w:name="Colorful List Accent 6" w:semiHidden="0" w:uiPriority="72" w:unhideWhenUsed="0"/>
-    <w:lsdException w:name="Colorful Grid Accent 6" w:semiHidden="0" w:uiPriority="73" w:unhideWhenUsed="0"/>
-    <w:lsdException w:name="Subtle Emphasis" w:semiHidden="0" w:uiPriority="19" w:unhideWhenUsed="0" w:qFormat="1"/>
-    <w:lsdException w:name="Intense Emphasis" w:semiHidden="0" w:uiPriority="21" w:unhideWhenUsed="0" w:qFormat="1"/>
-    <w:lsdException w:name="Subtle Reference" w:semiHidden="0" w:uiPriority="31" w:unhideWhenUsed="0" w:qFormat="1"/>
-    <w:lsdException w:name="Intense Reference" w:semiHidden="0" w:uiPriority="32" w:unhideWhenUsed="0" w:qFormat="1"/>
-    <w:lsdException w:name="Book Title" w:semiHidden="0" w:uiPriority="33" w:unhideWhenUsed="0" w:qFormat="1"/>
-    <w:lsdException w:name="Bibliography" w:uiPriority="37"/>
-    <w:lsdException w:name="TOC Heading" w:uiPriority="39" w:qFormat="1"/>
-  </w:latentStyles>
-  <w:style w:type="paragraph" w:default="1" w:styleId="Normal">
-    <w:name w:val="Normal"/>
-    <w:qFormat/>
-  </w:style>
-  <w:style w:type="character" w:default="1" w:styleId="DefaultParagraphFont">
-    <w:name w:val="Default Paragraph Font"/>
-    <w:uiPriority w:val="1"/>
-    <w:semiHidden/>
-    <w:unhideWhenUsed/>
-  </w:style>
-  <w:style w:type="table" w:default="1" w:styleId="TableNormal">
-    <w:name w:val="Normal Table"/>
-    <w:uiPriority w:val="99"/>
-    <w:semiHidden/>
-    <w:unhideWhenUsed/>
-    <w:tblPr>
-      <w:tblInd w:w="0" w:type="dxa"/>
-      <w:tblCellMar>
-        <w:top w:w="0" w:type="dxa"/>
-        <w:left w:w="108" w:type="dxa"/>
-        <w:bottom w:w="0" w:type="dxa"/>
-        <w:right w:w="108" w:type="dxa"/>
-      </w:tblCellMar>
-    </w:tblPr>
-  </w:style>
-  <w:style w:type="numbering" w:default="1" w:styleId="NoList">
-    <w:name w:val="No List"/>
-    <w:uiPriority w:val="99"/>
-    <w:semiHidden/>
-    <w:unhideWhenUsed/>
-  </w:style>
-  <w:style w:type="paragraph" w:styleId="Title">
-    <w:name w:val="Title"/>
-    <w:basedOn w:val="Normal"/>
-    <w:next w:val="Normal"/>
-    <w:link w:val="TitleChar"/>
-    <w:uiPriority w:val="10"/>
-    <w:qFormat/>
-    <w:rsid w:val="00AC0D50"/>
-    <w:pPr>
-      <w:pBdr>
-        <w:bottom w:val="single" w:sz="8" w:space="4" w:color="4F81BD" w:themeColor="accent1"/>
-      </w:pBdr>
-      <w:spacing w:after="300" w:line="240" w:lineRule="auto"/>
-      <w:contextualSpacing/>
-    </w:pPr>
-    <w:rPr>
-      <w:rFonts w:asciiTheme="majorHAnsi" w:eastAsiaTheme="majorEastAsia" w:hAnsiTheme="majorHAnsi" w:cstheme="majorBidi"/>
-      <w:color w:val="17365D" w:themeColor="text2" w:themeShade="BF"/>
-      <w:spacing w:val="5"/>
-      <w:kern w:val="28"/>
-      <w:sz w:val="52"/>
-      <w:szCs w:val="52"/>
-    </w:rPr>
-  </w:style>
-  <w:style w:type="character" w:customStyle="1" w:styleId="TitleChar">
-    <w:name w:val="Title Char"/>
-    <w:basedOn w:val="DefaultParagraphFont"/>
-    <w:link w:val="Title"/>
-    <w:uiPriority w:val="10"/>
-    <w:rsid w:val="00AC0D50"/>
-    <w:rPr>
-      <w:rFonts w:asciiTheme="majorHAnsi" w:eastAsiaTheme="majorEastAsia" w:hAnsiTheme="majorHAnsi" w:cstheme="majorBidi"/>
-      <w:color w:val="17365D" w:themeColor="text2" w:themeShade="BF"/>
-      <w:spacing w:val="5"/>
-      <w:kern w:val="28"/>
-      <w:sz w:val="52"/>
-      <w:szCs w:val="52"/>
-    </w:rPr>
-  </w:style>
-  <w:style w:type="paragraph" w:styleId="ListParagraph">
-    <w:name w:val="List Paragraph"/>
-    <w:basedOn w:val="Normal"/>
-    <w:uiPriority w:val="34"/>
-    <w:qFormat/>
-    <w:rsid w:val="00AC0D50"/>
-    <w:pPr>
-      <w:ind w:left="720"/>
-      <w:contextualSpacing/>
-    </w:pPr>
-  </w:style>
-  <w:style w:type="paragraph" w:styleId="ListBullet">
-    <w:name w:val="List Bullet"/>
-    <w:basedOn w:val="Normal"/>
-    <w:uiPriority w:val="99"/>
-    <w:unhideWhenUsed/>
-    <w:rsid w:val="00AC0D50"/>
-    <w:pPr>
-      <w:numPr>
-        <w:numId w:val="2"/>
-      </w:numPr>
-      <w:contextualSpacing/>
-    </w:pPr>
-  </w:style>
-</w:styles>
-</file>
-
-<file path=word/stylesWithEffects.xml><?xml version="1.0" encoding="utf-8"?>
-<w:styles xmlns:wpc="http://schemas.microsoft.com/office/word/2010/wordprocessingCanvas" xmlns:mc="http://schemas.openxmlformats.org/markup-compatibility/2006" xmlns:o="urn:schemas-microsoft-com:office:office" xmlns:r="http://schemas.openxmlformats.org/officeDocument/2006/relationships" xmlns:m="http://schemas.openxmlformats.org/officeDocument/2006/math" xmlns:v="urn:schemas-microsoft-com:vml" xmlns:wp14="http://schemas.microsoft.com/office/word/2010/wordprocessingDrawing" xmlns:wp="http://schemas.openxmlformats.org/drawingml/2006/wordprocessingDrawing" xmlns:w10="urn:schemas-microsoft-com:office:word" xmlns:w="http://schemas.openxmlformats.org/wordprocessingml/2006/main" xmlns:w14="http://schemas.microsoft.com/office/word/2010/wordml" xmlns:wpg="http://schemas.microsoft.com/office/word/2010/wordprocessingGroup" xmlns:wpi="http://schemas.microsoft.com/office/word/2010/wordprocessingInk" xmlns:wne="http://schemas.microsoft.com/office/word/2006/wordml" xmlns:wps="http://schemas.microsoft.com/office/word/2010/wordprocessingShape" mc:Ignorable="w14 wp14">
-  <w:docDefaults>
-    <w:rPrDefault>
-      <w:rPr>
-        <w:rFonts w:asciiTheme="minorHAnsi" w:eastAsiaTheme="minorHAnsi" w:hAnsiTheme="minorHAnsi" w:cstheme="minorBidi"/>
-        <w:sz w:val="22"/>
-        <w:szCs w:val="22"/>
-        <w:lang w:val="en-GB" w:eastAsia="en-US" w:bidi="ar-SA"/>
-      </w:rPr>
-    </w:rPrDefault>
-    <w:pPrDefault>
-      <w:pPr>
-        <w:spacing w:after="200" w:line="276" w:lineRule="auto"/>
-      </w:pPr>
-    </w:pPrDefault>
-  </w:docDefaults>
-  <w:latentStyles w:defLockedState="0" w:defUIPriority="99" w:defSemiHidden="1" w:defUnhideWhenUsed="1" w:defQFormat="0" w:count="267">
-    <w:lsdException w:name="Normal" w:semiHidden="0" w:uiPriority="0" w:unhideWhenUsed="0" w:qFormat="1"/>
-    <w:lsdException w:name="heading 1" w:semiHidden="0" w:uiPriority="9" w:unhideWhenUsed="0" w:qFormat="1"/>
-    <w:lsdException w:name="heading 2" w:uiPriority="9" w:qFormat="1"/>
-    <w:lsdException w:name="heading 3" w:uiPriority="9" w:qFormat="1"/>
-    <w:lsdException w:name="heading 4" w:uiPriority="9" w:qFormat="1"/>
-    <w:lsdException w:name="heading 5" w:uiPriority="9" w:qFormat="1"/>
-    <w:lsdException w:name="heading 6" w:uiPriority="9" w:qFormat="1"/>
-    <w:lsdException w:name="heading 7" w:uiPriority="9" w:qFormat="1"/>
-    <w:lsdException w:name="heading 8" w:uiPriority="9" w:qFormat="1"/>
-    <w:lsdException w:name="heading 9" w:uiPriority="9" w:qFormat="1"/>
-    <w:lsdException w:name="toc 1" w:uiPriority="39"/>
-    <w:lsdException w:name="toc 2" w:uiPriority="39"/>
-    <w:lsdException w:name="toc 3" w:uiPriority="39"/>
-    <w:lsdException w:name="toc 4" w:uiPriority="39"/>
-    <w:lsdException w:name="toc 5" w:uiPriority="39"/>
-    <w:lsdException w:name="toc 6" w:uiPriority="39"/>
-    <w:lsdException w:name="toc 7" w:uiPriority="39"/>
-    <w:lsdException w:name="toc 8" w:uiPriority="39"/>
-    <w:lsdException w:name="toc 9" w:uiPriority="39"/>
-    <w:lsdException w:name="caption" w:uiPriority="35" w:qFormat="1"/>
-    <w:lsdException w:name="Title" w:semiHidden="0" w:uiPriority="10" w:unhideWhenUsed="0" w:qFormat="1"/>
-    <w:lsdException w:name="Default Paragraph Font" w:uiPriority="1"/>
-    <w:lsdException w:name="Subtitle" w:semiHidden="0" w:uiPriority="11" w:unhideWhenUsed="0" w:qFormat="1"/>
-    <w:lsdException w:name="Strong" w:semiHidden="0" w:uiPriority="22" w:unhideWhenUsed="0" w:qFormat="1"/>
-    <w:lsdException w:name="Emphasis" w:semiHidden="0" w:uiPriority="20" w:unhideWhenUsed="0" w:qFormat="1"/>
-    <w:lsdException w:name="Table Grid" w:semiHidden="0" w:uiPriority="59" w:unhideWhenUsed="0"/>
-    <w:lsdException w:name="Placeholder Text" w:unhideWhenUsed="0"/>
-    <w:lsdException w:name="No Spacing" w:semiHidden="0" w:uiPriority="1" w:unhideWhenUsed="0" w:qFormat="1"/>
-    <w:lsdException w:name="Light Shading" w:semiHidden="0" w:uiPriority="60" w:unhideWhenUsed="0"/>
-    <w:lsdException w:name="Light List" w:semiHidden="0" w:uiPriority="61" w:unhideWhenUsed="0"/>
-    <w:lsdException w:name="Light Grid" w:semiHidden="0" w:uiPriority="62" w:unhideWhenUsed="0"/>
-    <w:lsdException w:name="Medium Shading 1" w:semiHidden="0" w:uiPriority="63" w:unhideWhenUsed="0"/>
-    <w:lsdException w:name="Medium Shading 2" w:semiHidden="0" w:uiPriority="64" w:unhideWhenUsed="0"/>
-    <w:lsdException w:name="Medium List 1" w:semiHidden="0" w:uiPriority="65" w:unhideWhenUsed="0"/>
-    <w:lsdException w:name="Medium List 2" w:semiHidden="0" w:uiPriority="66" w:unhideWhenUsed="0"/>
-    <w:lsdException w:name="Medium Grid 1" w:semiHidden="0" w:uiPriority="67" w:unhideWhenUsed="0"/>
-    <w:lsdException w:name="Medium Grid 2" w:semiHidden="0" w:uiPriority="68" w:unhideWhenUsed="0"/>
-    <w:lsdException w:name="Medium Grid 3" w:semiHidden="0" w:uiPriority="69" w:unhideWhenUsed="0"/>
-    <w:lsdException w:name="Dark List" w:semiHidden="0" w:uiPriority="70" w:unhideWhenUsed="0"/>
-    <w:lsdException w:name="Colorful Shading" w:semiHidden="0" w:uiPriority="71" w:unhideWhenUsed="0"/>
-    <w:lsdException w:name="Colorful List" w:semiHidden="0" w:uiPriority="72" w:unhideWhenUsed="0"/>
-    <w:lsdException w:name="Colorful Grid" w:semiHidden="0" w:uiPriority="73" w:unhideWhenUsed="0"/>
-    <w:lsdException w:name="Light Shading Accent 1" w:semiHidden="0" w:uiPriority="60" w:unhideWhenUsed="0"/>
-    <w:lsdException w:name="Light List Accent 1" w:semiHidden="0" w:uiPriority="61" w:unhideWhenUsed="0"/>
-    <w:lsdException w:name="Light Grid Accent 1" w:semiHidden="0" w:uiPriority="62" w:unhideWhenUsed="0"/>
-    <w:lsdException w:name="Medium Shading 1 Accent 1" w:semiHidden="0" w:uiPriority="63" w:unhideWhenUsed="0"/>
-    <w:lsdException w:name="Medium Shading 2 Accent 1" w:semiHidden="0" w:uiPriority="64" w:unhideWhenUsed="0"/>
-    <w:lsdException w:name="Medium List 1 Accent 1" w:semiHidden="0" w:uiPriority="65" w:unhideWhenUsed="0"/>
-    <w:lsdException w:name="Revision" w:unhideWhenUsed="0"/>
-    <w:lsdException w:name="List Paragraph" w:semiHidden="0" w:uiPriority="34" w:unhideWhenUsed="0" w:qFormat="1"/>
-    <w:lsdException w:name="Quote" w:semiHidden="0" w:uiPriority="29" w:unhideWhenUsed="0" w:qFormat="1"/>
-    <w:lsdException w:name="Intense Quote" w:semiHidden="0" w:uiPriority="30" w:unhideWhenUsed="0" w:qFormat="1"/>
-    <w:lsdException w:name="Medium List 2 Accent 1" w:semiHidden="0" w:uiPriority="66" w:unhideWhenUsed="0"/>
-    <w:lsdException w:name="Medium Grid 1 Accent 1" w:semiHidden="0" w:uiPriority="67" w:unhideWhenUsed="0"/>
-    <w:lsdException w:name="Medium Grid 2 Accent 1" w:semiHidden="0" w:uiPriority="68" w:unhideWhenUsed="0"/>
-    <w:lsdException w:name="Medium Grid 3 Accent 1" w:semiHidden="0" w:uiPriority="69" w:unhideWhenUsed="0"/>
-    <w:lsdException w:name="Dark List Accent 1" w:semiHidden="0" w:uiPriority="70" w:unhideWhenUsed="0"/>
-    <w:lsdException w:name="Colorful Shading Accent 1" w:semiHidden="0" w:uiPriority="71" w:unhideWhenUsed="0"/>
-    <w:lsdException w:name="Colorful List Accent 1" w:semiHidden="0" w:uiPriority="72" w:unhideWhenUsed="0"/>
-    <w:lsdException w:name="Colorful Grid Accent 1" w:semiHidden="0" w:uiPriority="73" w:unhideWhenUsed="0"/>
-    <w:lsdException w:name="Light Shading Accent 2" w:semiHidden="0" w:uiPriority="60" w:unhideWhenUsed="0"/>
-    <w:lsdException w:name="Light List Accent 2" w:semiHidden="0" w:uiPriority="61" w:unhideWhenUsed="0"/>
-    <w:lsdException w:name="Light Grid Accent 2" w:semiHidden="0" w:uiPriority="62" w:unhideWhenUsed="0"/>
-    <w:lsdException w:name="Medium Shading 1 Accent 2" w:semiHidden="0" w:uiPriority="63" w:unhideWhenUsed="0"/>
-    <w:lsdException w:name="Medium Shading 2 Accent 2" w:semiHidden="0" w:uiPriority="64" w:unhideWhenUsed="0"/>
-    <w:lsdException w:name="Medium List 1 Accent 2" w:semiHidden="0" w:uiPriority="65" w:unhideWhenUsed="0"/>
-    <w:lsdException w:name="Medium List 2 Accent 2" w:semiHidden="0" w:uiPriority="66" w:unhideWhenUsed="0"/>
-    <w:lsdException w:name="Medium Grid 1 Accent 2" w:semiHidden="0" w:uiPriority="67" w:unhideWhenUsed="0"/>
-    <w:lsdException w:name="Medium Grid 2 Accent 2" w:semiHidden="0" w:uiPriority="68" w:unhideWhenUsed="0"/>
-    <w:lsdException w:name="Medium Grid 3 Accent 2" w:semiHidden="0" w:uiPriority="69" w:unhideWhenUsed="0"/>
-    <w:lsdException w:name="Dark List Accent 2" w:semiHidden="0" w:uiPriority="70" w:unhideWhenUsed="0"/>
-    <w:lsdException w:name="Colorful Shading Accent 2" w:semiHidden="0" w:uiPriority="71" w:unhideWhenUsed="0"/>
-    <w:lsdException w:name="Colorful List Accent 2" w:semiHidden="0" w:uiPriority="72" w:unhideWhenUsed="0"/>
-    <w:lsdException w:name="Colorful Grid Accent 2" w:semiHidden="0" w:uiPriority="73" w:unhideWhenUsed="0"/>
-    <w:lsdException w:name="Light Shading Accent 3" w:semiHidden="0" w:uiPriority="60" w:unhideWhenUsed="0"/>
-    <w:lsdException w:name="Light List Accent 3" w:semiHidden="0" w:uiPriority="61" w:unhideWhenUsed="0"/>
-    <w:lsdException w:name="Light Grid Accent 3" w:semiHidden="0" w:uiPriority="62" w:unhideWhenUsed="0"/>
-    <w:lsdException w:name="Medium Shading 1 Accent 3" w:semiHidden="0" w:uiPriority="63" w:unhideWhenUsed="0"/>
-    <w:lsdException w:name="Medium Shading 2 Accent 3" w:semiHidden="0" w:uiPriority="64" w:unhideWhenUsed="0"/>
-    <w:lsdException w:name="Medium List 1 Accent 3" w:semiHidden="0" w:uiPriority="65" w:unhideWhenUsed="0"/>
-    <w:lsdException w:name="Medium List 2 Accent 3" w:semiHidden="0" w:uiPriority="66" w:unhideWhenUsed="0"/>
-    <w:lsdException w:name="Medium Grid 1 Accent 3" w:semiHidden="0" w:uiPriority="67" w:unhideWhenUsed="0"/>
-    <w:lsdException w:name="Medium Grid 2 Accent 3" w:semiHidden="0" w:uiPriority="68" w:unhideWhenUsed="0"/>
-    <w:lsdException w:name="Medium Grid 3 Accent 3" w:semiHidden="0" w:uiPriority="69" w:unhideWhenUsed="0"/>
-    <w:lsdException w:name="Dark List Accent 3" w:semiHidden="0" w:uiPriority="70" w:unhideWhenUsed="0"/>
-    <w:lsdException w:name="Colorful Shading Accent 3" w:semiHidden="0" w:uiPriority="71" w:unhideWhenUsed="0"/>
-    <w:lsdException w:name="Colorful List Accent 3" w:semiHidden="0" w:uiPriority="72" w:unhideWhenUsed="0"/>
-    <w:lsdException w:name="Colorful Grid Accent 3" w:semiHidden="0" w:uiPriority="73" w:unhideWhenUsed="0"/>
-    <w:lsdException w:name="Light Shading Accent 4" w:semiHidden="0" w:uiPriority="60" w:unhideWhenUsed="0"/>
-    <w:lsdException w:name="Light List Accent 4" w:semiHidden="0" w:uiPriority="61" w:unhideWhenUsed="0"/>
-    <w:lsdException w:name="Light Grid Accent 4" w:semiHidden="0" w:uiPriority="62" w:unhideWhenUsed="0"/>
-    <w:lsdException w:name="Medium Shading 1 Accent 4" w:semiHidden="0" w:uiPriority="63" w:unhideWhenUsed="0"/>
-    <w:lsdException w:name="Medium Shading 2 Accent 4" w:semiHidden="0" w:uiPriority="64" w:unhideWhenUsed="0"/>
-    <w:lsdException w:name="Medium List 1 Accent 4" w:semiHidden="0" w:uiPriority="65" w:unhideWhenUsed="0"/>
-    <w:lsdException w:name="Medium List 2 Accent 4" w:semiHidden="0" w:uiPriority="66" w:unhideWhenUsed="0"/>
-    <w:lsdException w:name="Medium Grid 1 Accent 4" w:semiHidden="0" w:uiPriority="67" w:unhideWhenUsed="0"/>
-    <w:lsdException w:name="Medium Grid 2 Accent 4" w:semiHidden="0" w:uiPriority="68" w:unhideWhenUsed="0"/>
-    <w:lsdException w:name="Medium Grid 3 Accent 4" w:semiHidden="0" w:uiPriority="69" w:unhideWhenUsed="0"/>
-    <w:lsdException w:name="Dark List Accent 4" w:semiHidden="0" w:uiPriority="70" w:unhideWhenUsed="0"/>
-    <w:lsdException w:name="Colorful Shading Accent 4" w:semiHidden="0" w:uiPriority="71" w:unhideWhenUsed="0"/>
-    <w:lsdException w:name="Colorful List Accent 4" w:semiHidden="0" w:uiPriority="72" w:unhideWhenUsed="0"/>
-    <w:lsdException w:name="Colorful Grid Accent 4" w:semiHidden="0" w:uiPriority="73" w:unhideWhenUsed="0"/>
-    <w:lsdException w:name="Light Shading Accent 5" w:semiHidden="0" w:uiPriority="60" w:unhideWhenUsed="0"/>
-    <w:lsdException w:name="Light List Accent 5" w:semiHidden="0" w:uiPriority="61" w:unhideWhenUsed="0"/>
-    <w:lsdException w:name="Light Grid Accent 5" w:semiHidden="0" w:uiPriority="62" w:unhideWhenUsed="0"/>
-    <w:lsdException w:name="Medium Shading 1 Accent 5" w:semiHidden="0" w:uiPriority="63" w:unhideWhenUsed="0"/>
-    <w:lsdException w:name="Medium Shading 2 Accent 5" w:semiHidden="0" w:uiPriority="64" w:unhideWhenUsed="0"/>
-    <w:lsdException w:name="Medium List 1 Accent 5" w:semiHidden="0" w:uiPriority="65" w:unhideWhenUsed="0"/>
-    <w:lsdException w:name="Medium List 2 Accent 5" w:semiHidden="0" w:uiPriority="66" w:unhideWhenUsed="0"/>
-    <w:lsdException w:name="Medium Grid 1 Accent 5" w:semiHidden="0" w:uiPriority="67" w:unhideWhenUsed="0"/>
-    <w:lsdException w:name="Medium Grid 2 Accent 5" w:semiHidden="0" w:uiPriority="68" w:unhideWhenUsed="0"/>
-    <w:lsdException w:name="Medium Grid 3 Accent 5" w:semiHidden="0" w:uiPriority="69" w:unhideWhenUsed="0"/>
-    <w:lsdException w:name="Dark List Accent 5" w:semiHidden="0" w:uiPriority="70" w:unhideWhenUsed="0"/>
-    <w:lsdException w:name="Colorful Shading Accent 5" w:semiHidden="0" w:uiPriority="71" w:unhideWhenUsed="0"/>
-    <w:lsdException w:name="Colorful List Accent 5" w:semiHidden="0" w:uiPriority="72" w:unhideWhenUsed="0"/>
-    <w:lsdException w:name="Colorful Grid Accent 5" w:semiHidden="0" w:uiPriority="73" w:unhideWhenUsed="0"/>
-    <w:lsdException w:name="Light Shading Accent 6" w:semiHidden="0" w:uiPriority="60" w:unhideWhenUsed="0"/>
-    <w:lsdException w:name="Light List Accent 6" w:semiHidden="0" w:uiPriority="61" w:unhideWhenUsed="0"/>
-    <w:lsdException w:name="Light Grid Accent 6" w:semiHidden="0" w:uiPriority="62" w:unhideWhenUsed="0"/>
-    <w:lsdException w:name="Medium Shading 1 Accent 6" w:semiHidden="0" w:uiPriority="63" w:unhideWhenUsed="0"/>
-    <w:lsdException w:name="Medium Shading 2 Accent 6" w:semiHidden="0" w:uiPriority="64" w:unhideWhenUsed="0"/>
-    <w:lsdException w:name="Medium List 1 Accent 6" w:semiHidden="0" w:uiPriority="65" w:unhideWhenUsed="0"/>
-    <w:lsdException w:name="Medium List 2 Accent 6" w:semiHidden="0" w:uiPriority="66" w:unhideWhenUsed="0"/>
-    <w:lsdException w:name="Medium Grid 1 Accent 6" w:semiHidden="0" w:uiPriority="67" w:unhideWhenUsed="0"/>
-    <w:lsdException w:name="Medium Grid 2 Accent 6" w:semiHidden="0" w:uiPriority="68" w:unhideWhenUsed="0"/>
-    <w:lsdException w:name="Medium Grid 3 Accent 6" w:semiHidden="0" w:uiPriority="69" w:unhideWhenUsed="0"/>
-    <w:lsdException w:name="Dark List Accent 6" w:semiHidden="0" w:uiPriority="70" w:unhideWhenUsed="0"/>
-    <w:lsdException w:name="Colorful Shading Accent 6" w:semiHidden="0" w:uiPriority="71" w:unhideWhenUsed="0"/>
-    <w:lsdException w:name="Colorful List Accent 6" w:semiHidden="0" w:uiPriority="72" w:unhideWhenUsed="0"/>
-    <w:lsdException w:name="Colorful Grid Accent 6" w:semiHidden="0" w:uiPriority="73" w:unhideWhenUsed="0"/>
-    <w:lsdException w:name="Subtle Emphasis" w:semiHidden="0" w:uiPriority="19" w:unhideWhenUsed="0" w:qFormat="1"/>
-    <w:lsdException w:name="Intense Emphasis" w:semiHidden="0" w:uiPriority="21" w:unhideWhenUsed="0" w:qFormat="1"/>
-    <w:lsdException w:name="Subtle Reference" w:semiHidden="0" w:uiPriority="31" w:unhideWhenUsed="0" w:qFormat="1"/>
-    <w:lsdException w:name="Intense Reference" w:semiHidden="0" w:uiPriority="32" w:unhideWhenUsed="0" w:qFormat="1"/>
-    <w:lsdException w:name="Book Title" w:semiHidden="0" w:uiPriority="33" w:unhideWhenUsed="0" w:qFormat="1"/>
-    <w:lsdException w:name="Bibliography" w:uiPriority="37"/>
-    <w:lsdException w:name="TOC Heading" w:uiPriority="39" w:qFormat="1"/>
+  <w:latentStyles w:defLockedState="0" w:defUIPriority="99" w:defSemiHidden="0" w:defUnhideWhenUsed="0" w:defQFormat="0" w:count="371">
+    <w:lsdException w:name="Normal" w:uiPriority="0" w:qFormat="1"/>
+    <w:lsdException w:name="heading 1" w:uiPriority="9" w:qFormat="1"/>
+    <w:lsdException w:name="heading 2" w:semiHidden="1" w:uiPriority="9" w:unhideWhenUsed="1" w:qFormat="1"/>
+    <w:lsdException w:name="heading 3" w:semiHidden="1" w:uiPriority="9" w:unhideWhenUsed="1" w:qFormat="1"/>
+    <w:lsdException w:name="heading 4" w:semiHidden="1" w:uiPriority="9" w:unhideWhenUsed="1" w:qFormat="1"/>
+    <w:lsdException w:name="heading 5" w:semiHidden="1" w:uiPriority="9" w:unhideWhenUsed="1" w:qFormat="1"/>
+    <w:lsdException w:name="heading 6" w:semiHidden="1" w:uiPriority="9" w:unhideWhenUsed="1" w:qFormat="1"/>
+    <w:lsdException w:name="heading 7" w:semiHidden="1" w:uiPriority="9" w:unhideWhenUsed="1" w:qFormat="1"/>
+    <w:lsdException w:name="heading 8" w:semiHidden="1" w:uiPriority="9" w:unhideWhenUsed="1" w:qFormat="1"/>
+    <w:lsdException w:name="heading 9" w:semiHidden="1" w:uiPriority="9" w:unhideWhenUsed="1" w:qFormat="1"/>
+    <w:lsdException w:name="index 1" w:semiHidden="1" w:unhideWhenUsed="1"/>
+    <w:lsdException w:name="index 2" w:semiHidden="1" w:unhideWhenUsed="1"/>
+    <w:lsdException w:name="index 3" w:semiHidden="1" w:unhideWhenUsed="1"/>
+    <w:lsdException w:name="index 4" w:semiHidden="1" w:unhideWhenUsed="1"/>
+    <w:lsdException w:name="index 5" w:semiHidden="1" w:unhideWhenUsed="1"/>
+    <w:lsdException w:name="index 6" w:semiHidden="1" w:unhideWhenUsed="1"/>
+    <w:lsdException w:name="index 7" w:semiHidden="1" w:unhideWhenUsed="1"/>
+    <w:lsdException w:name="index 8" w:semiHidden="1" w:unhideWhenUsed="1"/>
+    <w:lsdException w:name="index 9" w:semiHidden="1" w:unhideWhenUsed="1"/>
+    <w:lsdException w:name="toc 1" w:semiHidden="1" w:uiPriority="39" w:unhideWhenUsed="1"/>
+    <w:lsdException w:name="toc 2" w:semiHidden="1" w:uiPriority="39" w:unhideWhenUsed="1"/>
+    <w:lsdException w:name="toc 3" w:semiHidden="1" w:uiPriority="39" w:unhideWhenUsed="1"/>
+    <w:lsdException w:name="toc 4" w:semiHidden="1" w:uiPriority="39" w:unhideWhenUsed="1"/>
+    <w:lsdException w:name="toc 5" w:semiHidden="1" w:uiPriority="39" w:unhideWhenUsed="1"/>
+    <w:lsdException w:name="toc 6" w:semiHidden="1" w:uiPriority="39" w:unhideWhenUsed="1"/>
+    <w:lsdException w:name="toc 7" w:semiHidden="1" w:uiPriority="39" w:unhideWhenUsed="1"/>
+    <w:lsdException w:name="toc 8" w:semiHidden="1" w:uiPriority="39" w:unhideWhenUsed="1"/>
+    <w:lsdException w:name="toc 9" w:semiHidden="1" w:uiPriority="39" w:unhideWhenUsed="1"/>
+    <w:lsdException w:name="Normal Indent" w:semiHidden="1" w:unhideWhenUsed="1"/>
+    <w:lsdException w:name="footnote text" w:semiHidden="1" w:unhideWhenUsed="1"/>
+    <w:lsdException w:name="annotation text" w:semiHidden="1" w:unhideWhenUsed="1"/>
+    <w:lsdException w:name="header" w:semiHidden="1" w:unhideWhenUsed="1"/>
+    <w:lsdException w:name="footer" w:semiHidden="1" w:unhideWhenUsed="1"/>
+    <w:lsdException w:name="index heading" w:semiHidden="1" w:unhideWhenUsed="1"/>
+    <w:lsdException w:name="caption" w:semiHidden="1" w:uiPriority="35" w:unhideWhenUsed="1" w:qFormat="1"/>
+    <w:lsdException w:name="table of figures" w:semiHidden="1" w:unhideWhenUsed="1"/>
+    <w:lsdException w:name="envelope address" w:semiHidden="1" w:unhideWhenUsed="1"/>
+    <w:lsdException w:name="envelope return" w:semiHidden="1" w:unhideWhenUsed="1"/>
+    <w:lsdException w:name="footnote reference" w:semiHidden="1" w:unhideWhenUsed="1"/>
+    <w:lsdException w:name="annotation reference" w:semiHidden="1" w:unhideWhenUsed="1"/>
+    <w:lsdException w:name="line number" w:semiHidden="1" w:unhideWhenUsed="1"/>
+    <w:lsdException w:name="page number" w:semiHidden="1" w:unhideWhenUsed="1"/>
+    <w:lsdException w:name="endnote reference" w:semiHidden="1" w:unhideWhenUsed="1"/>
+    <w:lsdException w:name="endnote text" w:semiHidden="1" w:unhideWhenUsed="1"/>
+    <w:lsdException w:name="table of authorities" w:semiHidden="1" w:unhideWhenUsed="1"/>
+    <w:lsdException w:name="macro" w:semiHidden="1" w:unhideWhenUsed="1"/>
+    <w:lsdException w:name="toa heading" w:semiHidden="1" w:unhideWhenUsed="1"/>
+    <w:lsdException w:name="List" w:semiHidden="1" w:unhideWhenUsed="1"/>
+    <w:lsdException w:name="List Bullet" w:semiHidden="1" w:unhideWhenUsed="1"/>
+    <w:lsdException w:name="List Number" w:semiHidden="1" w:unhideWhenUsed="1"/>
+    <w:lsdException w:name="List 2" w:semiHidden="1" w:unhideWhenUsed="1"/>
+    <w:lsdException w:name="List 3" w:semiHidden="1" w:unhideWhenUsed="1"/>
+    <w:lsdException w:name="List 4" w:semiHidden="1" w:unhideWhenUsed="1"/>
+    <w:lsdException w:name="List 5" w:semiHidden="1" w:unhideWhenUsed="1"/>
+    <w:lsdException w:name="List Bullet 2" w:semiHidden="1" w:unhideWhenUsed="1"/>
+    <w:lsdException w:name="List Bullet 3" w:semiHidden="1" w:unhideWhenUsed="1"/>
+    <w:lsdException w:name="List Bullet 4" w:semiHidden="1" w:unhideWhenUsed="1"/>
+    <w:lsdException w:name="List Bullet 5" w:semiHidden="1" w:unhideWhenUsed="1"/>
+    <w:lsdException w:name="List Number 2" w:semiHidden="1" w:unhideWhenUsed="1"/>
+    <w:lsdException w:name="List Number 3" w:semiHidden="1" w:unhideWhenUsed="1"/>
+    <w:lsdException w:name="List Number 4" w:semiHidden="1" w:unhideWhenUsed="1"/>
+    <w:lsdException w:name="List Number 5" w:semiHidden="1" w:unhideWhenUsed="1"/>
+    <w:lsdException w:name="Title" w:uiPriority="10" w:qFormat="1"/>
+    <w:lsdException w:name="Closing" w:semiHidden="1" w:unhideWhenUsed="1"/>
+    <w:lsdException w:name="Signature" w:semiHidden="1" w:unhideWhenUsed="1"/>
+    <w:lsdException w:name="Default Paragraph Font" w:semiHidden="1" w:uiPriority="1" w:unhideWhenUsed="1"/>
+    <w:lsdException w:name="Body Text" w:semiHidden="1" w:unhideWhenUsed="1"/>
+    <w:lsdException w:name="Body Text Indent" w:semiHidden="1" w:unhideWhenUsed="1"/>
+    <w:lsdException w:name="List Continue" w:semiHidden="1" w:unhideWhenUsed="1"/>
+    <w:lsdException w:name="List Continue 2" w:semiHidden="1" w:unhideWhenUsed="1"/>
+    <w:lsdException w:name="List Continue 3" w:semiHidden="1" w:unhideWhenUsed="1"/>
+    <w:lsdException w:name="List Continue 4" w:semiHidden="1" w:unhideWhenUsed="1"/>
+    <w:lsdException w:name="List Continue 5" w:semiHidden="1" w:unhideWhenUsed="1"/>
+    <w:lsdException w:name="Message Header" w:semiHidden="1" w:unhideWhenUsed="1"/>
+    <w:lsdException w:name="Subtitle" w:uiPriority="11" w:qFormat="1"/>
+    <w:lsdException w:name="Salutation" w:semiHidden="1" w:unhideWhenUsed="1"/>
+    <w:lsdException w:name="Date" w:semiHidden="1" w:unhideWhenUsed="1"/>
+    <w:lsdException w:name="Body Text First Indent" w:semiHidden="1" w:unhideWhenUsed="1"/>
+    <w:lsdException w:name="Body Text First Indent 2" w:semiHidden="1" w:unhideWhenUsed="1"/>
+    <w:lsdException w:name="Note Heading" w:semiHidden="1" w:unhideWhenUsed="1"/>
+    <w:lsdException w:name="Body Text 2" w:semiHidden="1" w:unhideWhenUsed="1"/>
+    <w:lsdException w:name="Body Text 3" w:semiHidden="1" w:unhideWhenUsed="1"/>
+    <w:lsdException w:name="Body Text Indent 2" w:semiHidden="1" w:unhideWhenUsed="1"/>
+    <w:lsdException w:name="Body Text Indent 3" w:semiHidden="1" w:unhideWhenUsed="1"/>
+    <w:lsdException w:name="Block Text" w:semiHidden="1" w:unhideWhenUsed="1"/>
+    <w:lsdException w:name="Hyperlink" w:semiHidden="1" w:unhideWhenUsed="1"/>
+    <w:lsdException w:name="FollowedHyperlink" w:semiHidden="1" w:unhideWhenUsed="1"/>
+    <w:lsdException w:name="Strong" w:uiPriority="22" w:qFormat="1"/>
+    <w:lsdException w:name="Emphasis" w:uiPriority="20" w:qFormat="1"/>
+    <w:lsdException w:name="Document Map" w:semiHidden="1" w:unhideWhenUsed="1"/>
+    <w:lsdException w:name="Plain Text" w:semiHidden="1" w:unhideWhenUsed="1"/>
+    <w:lsdException w:name="E-mail Signature" w:semiHidden="1" w:unhideWhenUsed="1"/>
+    <w:lsdException w:name="HTML Top of Form" w:semiHidden="1" w:unhideWhenUsed="1"/>
+    <w:lsdException w:name="HTML Bottom of Form" w:semiHidden="1" w:unhideWhenUsed="1"/>
+    <w:lsdException w:name="Normal (Web)" w:semiHidden="1" w:unhideWhenUsed="1"/>
+    <w:lsdException w:name="HTML Acronym" w:semiHidden="1" w:unhideWhenUsed="1"/>
+    <w:lsdException w:name="HTML Address" w:semiHidden="1" w:unhideWhenUsed="1"/>
+    <w:lsdException w:name="HTML Cite" w:semiHidden="1" w:unhideWhenUsed="1"/>
+    <w:lsdException w:name="HTML Code" w:semiHidden="1" w:unhideWhenUsed="1"/>
+    <w:lsdException w:name="HTML Definition" w:semiHidden="1" w:unhideWhenUsed="1"/>
+    <w:lsdException w:name="HTML Keyboard" w:semiHidden="1" w:unhideWhenUsed="1"/>
+    <w:lsdException w:name="HTML Preformatted" w:semiHidden="1" w:unhideWhenUsed="1"/>
+    <w:lsdException w:name="HTML Sample" w:semiHidden="1" w:unhideWhenUsed="1"/>
+    <w:lsdException w:name="HTML Typewriter" w:semiHidden="1" w:unhideWhenUsed="1"/>
+    <w:lsdException w:name="HTML Variable" w:semiHidden="1" w:unhideWhenUsed="1"/>
+    <w:lsdException w:name="Normal Table" w:semiHidden="1" w:unhideWhenUsed="1"/>
+    <w:lsdException w:name="annotation subject" w:semiHidden="1" w:unhideWhenUsed="1"/>
+    <w:lsdException w:name="No List" w:semiHidden="1" w:unhideWhenUsed="1"/>
+    <w:lsdException w:name="Outline List 1" w:semiHidden="1" w:unhideWhenUsed="1"/>
+    <w:lsdException w:name="Outline List 2" w:semiHidden="1" w:unhideWhenUsed="1"/>
+    <w:lsdException w:name="Outline List 3" w:semiHidden="1" w:unhideWhenUsed="1"/>
+    <w:lsdException w:name="Table Simple 1" w:semiHidden="1" w:unhideWhenUsed="1"/>
+    <w:lsdException w:name="Table Simple 2" w:semiHidden="1" w:unhideWhenUsed="1"/>
+    <w:lsdException w:name="Table Simple 3" w:semiHidden="1" w:unhideWhenUsed="1"/>
+    <w:lsdException w:name="Table Classic 1" w:semiHidden="1" w:unhideWhenUsed="1"/>
+    <w:lsdException w:name="Table Classic 2" w:semiHidden="1" w:unhideWhenUsed="1"/>
+    <w:lsdException w:name="Table Classic 3" w:semiHidden="1" w:unhideWhenUsed="1"/>
+    <w:lsdException w:name="Table Classic 4" w:semiHidden="1" w:unhideWhenUsed="1"/>
+    <w:lsdException w:name="Table Colorful 1" w:semiHidden="1" w:unhideWhenUsed="1"/>
+    <w:lsdException w:name="Table Colorful 2" w:semiHidden="1" w:unhideWhenUsed="1"/>
+    <w:lsdException w:name="Table Colorful 3" w:semiHidden="1" w:unhideWhenUsed="1"/>
+    <w:lsdException w:name="Table Columns 1" w:semiHidden="1" w:unhideWhenUsed="1"/>
+    <w:lsdException w:name="Table Columns 2" w:semiHidden="1" w:unhideWhenUsed="1"/>
+    <w:lsdException w:name="Table Columns 3" w:semiHidden="1" w:unhideWhenUsed="1"/>
+    <w:lsdException w:name="Table Columns 4" w:semiHidden="1" w:unhideWhenUsed="1"/>
+    <w:lsdException w:name="Table Columns 5" w:semiHidden="1" w:unhideWhenUsed="1"/>
+    <w:lsdException w:name="Table Grid 1" w:semiHidden="1" w:unhideWhenUsed="1"/>
+    <w:lsdException w:name="Table Grid 2" w:semiHidden="1" w:unhideWhenUsed="1"/>
+    <w:lsdException w:name="Table Grid 3" w:semiHidden="1" w:unhideWhenUsed="1"/>
+    <w:lsdException w:name="Table Grid 4" w:semiHidden="1" w:unhideWhenUsed="1"/>
+    <w:lsdException w:name="Table Grid 5" w:semiHidden="1" w:unhideWhenUsed="1"/>
+    <w:lsdException w:name="Table Grid 6" w:semiHidden="1" w:unhideWhenUsed="1"/>
+    <w:lsdException w:name="Table Grid 7" w:semiHidden="1" w:unhideWhenUsed="1"/>
+    <w:lsdException w:name="Table Grid 8" w:semiHidden="1" w:unhideWhenUsed="1"/>
+    <w:lsdException w:name="Table List 1" w:semiHidden="1" w:unhideWhenUsed="1"/>
+    <w:lsdException w:name="Table List 2" w:semiHidden="1" w:unhideWhenUsed="1"/>
+    <w:lsdException w:name="Table List 3" w:semiHidden="1" w:unhideWhenUsed="1"/>
+    <w:lsdException w:name="Table List 4" w:semiHidden="1" w:unhideWhenUsed="1"/>
+    <w:lsdException w:name="Table List 5" w:semiHidden="1" w:unhideWhenUsed="1"/>
+    <w:lsdException w:name="Table List 6" w:semiHidden="1" w:unhideWhenUsed="1"/>
+    <w:lsdException w:name="Table List 7" w:semiHidden="1" w:unhideWhenUsed="1"/>
+    <w:lsdException w:name="Table List 8" w:semiHidden="1" w:unhideWhenUsed="1"/>
+    <w:lsdException w:name="Table 3D effects 1" w:semiHidden="1" w:unhideWhenUsed="1"/>
+    <w:lsdException w:name="Table 3D effects 2" w:semiHidden="1" w:unhideWhenUsed="1"/>
+    <w:lsdException w:name="Table 3D effects 3" w:semiHidden="1" w:unhideWhenUsed="1"/>
+    <w:lsdException w:name="Table Contemporary" w:semiHidden="1" w:unhideWhenUsed="1"/>
+    <w:lsdException w:name="Table Elegant" w:semiHidden="1" w:unhideWhenUsed="1"/>
+    <w:lsdException w:name="Table Professional" w:semiHidden="1" w:unhideWhenUsed="1"/>
+    <w:lsdException w:name="Table Subtle 1" w:semiHidden="1" w:unhideWhenUsed="1"/>
+    <w:lsdException w:name="Table Subtle 2" w:semiHidden="1" w:unhideWhenUsed="1"/>
+    <w:lsdException w:name="Table Web 1" w:semiHidden="1" w:unhideWhenUsed="1"/>
+    <w:lsdException w:name="Table Web 2" w:semiHidden="1" w:unhideWhenUsed="1"/>
+    <w:lsdException w:name="Table Web 3" w:semiHidden="1" w:unhideWhenUsed="1"/>
+    <w:lsdException w:name="Balloon Text" w:semiHidden="1" w:unhideWhenUsed="1"/>
+    <w:lsdException w:name="Table Grid" w:uiPriority="59"/>
+    <w:lsdException w:name="Table Theme" w:semiHidden="1" w:unhideWhenUsed="1"/>
+    <w:lsdException w:name="Placeholder Text" w:semiHidden="1"/>
+    <w:lsdException w:name="No Spacing" w:uiPriority="1" w:qFormat="1"/>
+    <w:lsdException w:name="Light Shading" w:uiPriority="60"/>
+    <w:lsdException w:name="Light List" w:uiPriority="61"/>
+    <w:lsdException w:name="Light Grid" w:uiPriority="62"/>
+    <w:lsdException w:name="Medium Shading 1" w:uiPriority="63"/>
+    <w:lsdException w:name="Medium Shading 2" w:uiPriority="64"/>
+    <w:lsdException w:name="Medium List 1" w:uiPriority="65"/>
+    <w:lsdException w:name="Medium List 2" w:uiPriority="66"/>
+    <w:lsdException w:name="Medium Grid 1" w:uiPriority="67"/>
+    <w:lsdException w:name="Medium Grid 2" w:uiPriority="68"/>
+    <w:lsdException w:name="Medium Grid 3" w:uiPriority="69"/>
+    <w:lsdException w:name="Dark List" w:uiPriority="70"/>
+    <w:lsdException w:name="Colorful Shading" w:uiPriority="71"/>
+    <w:lsdException w:name="Colorful List" w:uiPriority="72"/>
+    <w:lsdException w:name="Colorful Grid" w:uiPriority="73"/>
+    <w:lsdException w:name="Light Shading Accent 1" w:uiPriority="60"/>
+    <w:lsdException w:name="Light List Accent 1" w:uiPriority="61"/>
+    <w:lsdException w:name="Light Grid Accent 1" w:uiPriority="62"/>
+    <w:lsdException w:name="Medium Shading 1 Accent 1" w:uiPriority="63"/>
+    <w:lsdException w:name="Medium Shading 2 Accent 1" w:uiPriority="64"/>
+    <w:lsdException w:name="Medium List 1 Accent 1" w:uiPriority="65"/>
+    <w:lsdException w:name="Revision" w:semiHidden="1"/>
+    <w:lsdException w:name="List Paragraph" w:uiPriority="34" w:qFormat="1"/>
+    <w:lsdException w:name="Quote" w:uiPriority="29" w:qFormat="1"/>
+    <w:lsdException w:name="Intense Quote" w:uiPriority="30" w:qFormat="1"/>
+    <w:lsdException w:name="Medium List 2 Accent 1" w:uiPriority="66"/>
+    <w:lsdException w:name="Medium Grid 1 Accent 1" w:uiPriority="67"/>
+    <w:lsdException w:name="Medium Grid 2 Accent 1" w:uiPriority="68"/>
+    <w:lsdException w:name="Medium Grid 3 Accent 1" w:uiPriority="69"/>
+    <w:lsdException w:name="Dark List Accent 1" w:uiPriority="70"/>
+    <w:lsdException w:name="Colorful Shading Accent 1" w:uiPriority="71"/>
+    <w:lsdException w:name="Colorful List Accent 1" w:uiPriority="72"/>
+    <w:lsdException w:name="Colorful Grid Accent 1" w:uiPriority="73"/>
+    <w:lsdException w:name="Light Shading Accent 2" w:uiPriority="60"/>
+    <w:lsdException w:name="Light List Accent 2" w:uiPriority="61"/>
+    <w:lsdException w:name="Light Grid Accent 2" w:uiPriority="62"/>
+    <w:lsdException w:name="Medium Shading 1 Accent 2" w:uiPriority="63"/>
+    <w:lsdException w:name="Medium Shading 2 Accent 2" w:uiPriority="64"/>
+    <w:lsdException w:name="Medium List 1 Accent 2" w:uiPriority="65"/>
+    <w:lsdException w:name="Medium List 2 Accent 2" w:uiPriority="66"/>
+    <w:lsdException w:name="Medium Grid 1 Accent 2" w:uiPriority="67"/>
+    <w:lsdException w:name="Medium Grid 2 Accent 2" w:uiPriority="68"/>
+    <w:lsdException w:name="Medium Grid 3 Accent 2" w:uiPriority="69"/>
+    <w:lsdException w:name="Dark List Accent 2" w:uiPriority="70"/>
+    <w:lsdException w:name="Colorful Shading Accent 2" w:uiPriority="71"/>
+    <w:lsdException w:name="Colorful List Accent 2" w:uiPriority="72"/>
+    <w:lsdException w:name="Colorful Grid Accent 2" w:uiPriority="73"/>
+    <w:lsdException w:name="Light Shading Accent 3" w:uiPriority="60"/>
+    <w:lsdException w:name="Light List Accent 3" w:uiPriority="61"/>
+    <w:lsdException w:name="Light Grid Accent 3" w:uiPriority="62"/>
+    <w:lsdException w:name="Medium Shading 1 Accent 3" w:uiPriority="63"/>
+    <w:lsdException w:name="Medium Shading 2 Accent 3" w:uiPriority="64"/>
+    <w:lsdException w:name="Medium List 1 Accent 3" w:uiPriority="65"/>
+    <w:lsdException w:name="Medium List 2 Accent 3" w:uiPriority="66"/>
+    <w:lsdException w:name="Medium Grid 1 Accent 3" w:uiPriority="67"/>
+    <w:lsdException w:name="Medium Grid 2 Accent 3" w:uiPriority="68"/>
+    <w:lsdException w:name="Medium Grid 3 Accent 3" w:uiPriority="69"/>
+    <w:lsdException w:name="Dark List Accent 3" w:uiPriority="70"/>
+    <w:lsdException w:name="Colorful Shading Accent 3" w:uiPriority="71"/>
+    <w:lsdException w:name="Colorful List Accent 3" w:uiPriority="72"/>
+    <w:lsdException w:name="Colorful Grid Accent 3" w:uiPriority="73"/>
+    <w:lsdException w:name="Light Shading Accent 4" w:uiPriority="60"/>
+    <w:lsdException w:name="Light List Accent 4" w:uiPriority="61"/>
+    <w:lsdException w:name="Light Grid Accent 4" w:uiPriority="62"/>
+    <w:lsdException w:name="Medium Shading 1 Accent 4" w:uiPriority="63"/>
+    <w:lsdException w:name="Medium Shading 2 Accent 4" w:uiPriority="64"/>
+    <w:lsdException w:name="Medium List 1 Accent 4" w:uiPriority="65"/>
+    <w:lsdException w:name="Medium List 2 Accent 4" w:uiPriority="66"/>
+    <w:lsdException w:name="Medium Grid 1 Accent 4" w:uiPriority="67"/>
+    <w:lsdException w:name="Medium Grid 2 Accent 4" w:uiPriority="68"/>
+    <w:lsdException w:name="Medium Grid 3 Accent 4" w:uiPriority="69"/>
+    <w:lsdException w:name="Dark List Accent 4" w:uiPriority="70"/>
+    <w:lsdException w:name="Colorful Shading Accent 4" w:uiPriority="71"/>
+    <w:lsdException w:name="Colorful List Accent 4" w:uiPriority="72"/>
+    <w:lsdException w:name="Colorful Grid Accent 4" w:uiPriority="73"/>
+    <w:lsdException w:name="Light Shading Accent 5" w:uiPriority="60"/>
+    <w:lsdException w:name="Light List Accent 5" w:uiPriority="61"/>
+    <w:lsdException w:name="Light Grid Accent 5" w:uiPriority="62"/>
+    <w:lsdException w:name="Medium Shading 1 Accent 5" w:uiPriority="63"/>
+    <w:lsdException w:name="Medium Shading 2 Accent 5" w:uiPriority="64"/>
+    <w:lsdException w:name="Medium List 1 Accent 5" w:uiPriority="65"/>
+    <w:lsdException w:name="Medium List 2 Accent 5" w:uiPriority="66"/>
+    <w:lsdException w:name="Medium Grid 1 Accent 5" w:uiPriority="67"/>
+    <w:lsdException w:name="Medium Grid 2 Accent 5" w:uiPriority="68"/>
+    <w:lsdException w:name="Medium Grid 3 Accent 5" w:uiPriority="69"/>
+    <w:lsdException w:name="Dark List Accent 5" w:uiPriority="70"/>
+    <w:lsdException w:name="Colorful Shading Accent 5" w:uiPriority="71"/>
+    <w:lsdException w:name="Colorful List Accent 5" w:uiPriority="72"/>
+    <w:lsdException w:name="Colorful Grid Accent 5" w:uiPriority="73"/>
+    <w:lsdException w:name="Light Shading Accent 6" w:uiPriority="60"/>
+    <w:lsdException w:name="Light List Accent 6" w:uiPriority="61"/>
+    <w:lsdException w:name="Light Grid Accent 6" w:uiPriority="62"/>
+    <w:lsdException w:name="Medium Shading 1 Accent 6" w:uiPriority="63"/>
+    <w:lsdException w:name="Medium Shading 2 Accent 6" w:uiPriority="64"/>
+    <w:lsdException w:name="Medium List 1 Accent 6" w:uiPriority="65"/>
+    <w:lsdException w:name="Medium List 2 Accent 6" w:uiPriority="66"/>
+    <w:lsdException w:name="Medium Grid 1 Accent 6" w:uiPriority="67"/>
+    <w:lsdException w:name="Medium Grid 2 Accent 6" w:uiPriority="68"/>
+    <w:lsdException w:name="Medium Grid 3 Accent 6" w:uiPriority="69"/>
+    <w:lsdException w:name="Dark List Accent 6" w:uiPriority="70"/>
+    <w:lsdException w:name="Colorful Shading Accent 6" w:uiPriority="71"/>
+    <w:lsdException w:name="Colorful List Accent 6" w:uiPriority="72"/>
+    <w:lsdException w:name="Colorful Grid Accent 6" w:uiPriority="73"/>
+    <w:lsdException w:name="Subtle Emphasis" w:uiPriority="19" w:qFormat="1"/>
+    <w:lsdException w:name="Intense Emphasis" w:uiPriority="21" w:qFormat="1"/>
+    <w:lsdException w:name="Subtle Reference" w:uiPriority="31" w:qFormat="1"/>
+    <w:lsdException w:name="Intense Reference" w:uiPriority="32" w:qFormat="1"/>
+    <w:lsdException w:name="Book Title" w:uiPriority="33" w:qFormat="1"/>
+    <w:lsdException w:name="Bibliography" w:semiHidden="1" w:uiPriority="37" w:unhideWhenUsed="1"/>
+    <w:lsdException w:name="TOC Heading" w:semiHidden="1" w:uiPriority="39" w:unhideWhenUsed="1" w:qFormat="1"/>
+    <w:lsdException w:name="Plain Table 1" w:uiPriority="41"/>
+    <w:lsdException w:name="Plain Table 2" w:uiPriority="42"/>
+    <w:lsdException w:name="Plain Table 3" w:uiPriority="43"/>
+    <w:lsdException w:name="Plain Table 4" w:uiPriority="44"/>
+    <w:lsdException w:name="Plain Table 5" w:uiPriority="45"/>
+    <w:lsdException w:name="Grid Table Light" w:uiPriority="40"/>
+    <w:lsdException w:name="Grid Table 1 Light" w:uiPriority="46"/>
+    <w:lsdException w:name="Grid Table 2" w:uiPriority="47"/>
+    <w:lsdException w:name="Grid Table 3" w:uiPriority="48"/>
+    <w:lsdException w:name="Grid Table 4" w:uiPriority="49"/>
+    <w:lsdException w:name="Grid Table 5 Dark" w:uiPriority="50"/>
+    <w:lsdException w:name="Grid Table 6 Colorful" w:uiPriority="51"/>
+    <w:lsdException w:name="Grid Table 7 Colorful" w:uiPriority="52"/>
+    <w:lsdException w:name="Grid Table 1 Light Accent 1" w:uiPriority="46"/>
+    <w:lsdException w:name="Grid Table 2 Accent 1" w:uiPriority="47"/>
+    <w:lsdException w:name="Grid Table 3 Accent 1" w:uiPriority="48"/>
+    <w:lsdException w:name="Grid Table 4 Accent 1" w:uiPriority="49"/>
+    <w:lsdException w:name="Grid Table 5 Dark Accent 1" w:uiPriority="50"/>
+    <w:lsdException w:name="Grid Table 6 Colorful Accent 1" w:uiPriority="51"/>
+    <w:lsdException w:name="Grid Table 7 Colorful Accent 1" w:uiPriority="52"/>
+    <w:lsdException w:name="Grid Table 1 Light Accent 2" w:uiPriority="46"/>
+    <w:lsdException w:name="Grid Table 2 Accent 2" w:uiPriority="47"/>
+    <w:lsdException w:name="Grid Table 3 Accent 2" w:uiPriority="48"/>
+    <w:lsdException w:name="Grid Table 4 Accent 2" w:uiPriority="49"/>
+    <w:lsdException w:name="Grid Table 5 Dark Accent 2" w:uiPriority="50"/>
+    <w:lsdException w:name="Grid Table 6 Colorful Accent 2" w:uiPriority="51"/>
+    <w:lsdException w:name="Grid Table 7 Colorful Accent 2" w:uiPriority="52"/>
+    <w:lsdException w:name="Grid Table 1 Light Accent 3" w:uiPriority="46"/>
+    <w:lsdException w:name="Grid Table 2 Accent 3" w:uiPriority="47"/>
+    <w:lsdException w:name="Grid Table 3 Accent 3" w:uiPriority="48"/>
+    <w:lsdException w:name="Grid Table 4 Accent 3" w:uiPriority="49"/>
+    <w:lsdException w:name="Grid Table 5 Dark Accent 3" w:uiPriority="50"/>
+    <w:lsdException w:name="Grid Table 6 Colorful Accent 3" w:uiPriority="51"/>
+    <w:lsdException w:name="Grid Table 7 Colorful Accent 3" w:uiPriority="52"/>
+    <w:lsdException w:name="Grid Table 1 Light Accent 4" w:uiPriority="46"/>
+    <w:lsdException w:name="Grid Table 2 Accent 4" w:uiPriority="47"/>
+    <w:lsdException w:name="Grid Table 3 Accent 4" w:uiPriority="48"/>
+    <w:lsdException w:name="Grid Table 4 Accent 4" w:uiPriority="49"/>
+    <w:lsdException w:name="Grid Table 5 Dark Accent 4" w:uiPriority="50"/>
+    <w:lsdException w:name="Grid Table 6 Colorful Accent 4" w:uiPriority="51"/>
+    <w:lsdException w:name="Grid Table 7 Colorful Accent 4" w:uiPriority="52"/>
+    <w:lsdException w:name="Grid Table 1 Light Accent 5" w:uiPriority="46"/>
+    <w:lsdException w:name="Grid Table 2 Accent 5" w:uiPriority="47"/>
+    <w:lsdException w:name="Grid Table 3 Accent 5" w:uiPriority="48"/>
+    <w:lsdException w:name="Grid Table 4 Accent 5" w:uiPriority="49"/>
+    <w:lsdException w:name="Grid Table 5 Dark Accent 5" w:uiPriority="50"/>
+    <w:lsdException w:name="Grid Table 6 Colorful Accent 5" w:uiPriority="51"/>
+    <w:lsdException w:name="Grid Table 7 Colorful Accent 5" w:uiPriority="52"/>
+    <w:lsdException w:name="Grid Table 1 Light Accent 6" w:uiPriority="46"/>
+    <w:lsdException w:name="Grid Table 2 Accent 6" w:uiPriority="47"/>
+    <w:lsdException w:name="Grid Table 3 Accent 6" w:uiPriority="48"/>
+    <w:lsdException w:name="Grid Table 4 Accent 6" w:uiPriority="49"/>
+    <w:lsdException w:name="Grid Table 5 Dark Accent 6" w:uiPriority="50"/>
+    <w:lsdException w:name="Grid Table 6 Colorful Accent 6" w:uiPriority="51"/>
+    <w:lsdException w:name="Grid Table 7 Colorful Accent 6" w:uiPriority="52"/>
+    <w:lsdException w:name="List Table 1 Light" w:uiPriority="46"/>
+    <w:lsdException w:name="List Table 2" w:uiPriority="47"/>
+    <w:lsdException w:name="List Table 3" w:uiPriority="48"/>
+    <w:lsdException w:name="List Table 4" w:uiPriority="49"/>
+    <w:lsdException w:name="List Table 5 Dark" w:uiPriority="50"/>
+    <w:lsdException w:name="List Table 6 Colorful" w:uiPriority="51"/>
+    <w:lsdException w:name="List Table 7 Colorful" w:uiPriority="52"/>
+    <w:lsdException w:name="List Table 1 Light Accent 1" w:uiPriority="46"/>
+    <w:lsdException w:name="List Table 2 Accent 1" w:uiPriority="47"/>
+    <w:lsdException w:name="List Table 3 Accent 1" w:uiPriority="48"/>
+    <w:lsdException w:name="List Table 4 Accent 1" w:uiPriority="49"/>
+    <w:lsdException w:name="List Table 5 Dark Accent 1" w:uiPriority="50"/>
+    <w:lsdException w:name="List Table 6 Colorful Accent 1" w:uiPriority="51"/>
+    <w:lsdException w:name="List Table 7 Colorful Accent 1" w:uiPriority="52"/>
+    <w:lsdException w:name="List Table 1 Light Accent 2" w:uiPriority="46"/>
+    <w:lsdException w:name="List Table 2 Accent 2" w:uiPriority="47"/>
+    <w:lsdException w:name="List Table 3 Accent 2" w:uiPriority="48"/>
+    <w:lsdException w:name="List Table 4 Accent 2" w:uiPriority="49"/>
+    <w:lsdException w:name="List Table 5 Dark Accent 2" w:uiPriority="50"/>
+    <w:lsdException w:name="List Table 6 Colorful Accent 2" w:uiPriority="51"/>
+    <w:lsdException w:name="List Table 7 Colorful Accent 2" w:uiPriority="52"/>
+    <w:lsdException w:name="List Table 1 Light Accent 3" w:uiPriority="46"/>
+    <w:lsdException w:name="List Table 2 Accent 3" w:uiPriority="47"/>
+    <w:lsdException w:name="List Table 3 Accent 3" w:uiPriority="48"/>
+    <w:lsdException w:name="List Table 4 Accent 3" w:uiPriority="49"/>
+    <w:lsdException w:name="List Table 5 Dark Accent 3" w:uiPriority="50"/>
+    <w:lsdException w:name="List Table 6 Colorful Accent 3" w:uiPriority="51"/>
+    <w:lsdException w:name="List Table 7 Colorful Accent 3" w:uiPriority="52"/>
+    <w:lsdException w:name="List Table 1 Light Accent 4" w:uiPriority="46"/>
+    <w:lsdException w:name="List Table 2 Accent 4" w:uiPriority="47"/>
+    <w:lsdException w:name="List Table 3 Accent 4" w:uiPriority="48"/>
+    <w:lsdException w:name="List Table 4 Accent 4" w:uiPriority="49"/>
+    <w:lsdException w:name="List Table 5 Dark Accent 4" w:uiPriority="50"/>
+    <w:lsdException w:name="List Table 6 Colorful Accent 4" w:uiPriority="51"/>
+    <w:lsdException w:name="List Table 7 Colorful Accent 4" w:uiPriority="52"/>
+    <w:lsdException w:name="List Table 1 Light Accent 5" w:uiPriority="46"/>
+    <w:lsdException w:name="List Table 2 Accent 5" w:uiPriority="47"/>
+    <w:lsdException w:name="List Table 3 Accent 5" w:uiPriority="48"/>
+    <w:lsdException w:name="List Table 4 Accent 5" w:uiPriority="49"/>
+    <w:lsdException w:name="List Table 5 Dark Accent 5" w:uiPriority="50"/>
+    <w:lsdException w:name="List Table 6 Colorful Accent 5" w:uiPriority="51"/>
+    <w:lsdException w:name="List Table 7 Colorful Accent 5" w:uiPriority="52"/>
+    <w:lsdException w:name="List Table 1 Light Accent 6" w:uiPriority="46"/>
+    <w:lsdException w:name="List Table 2 Accent 6" w:uiPriority="47"/>
+    <w:lsdException w:name="List Table 3 Accent 6" w:uiPriority="48"/>
+    <w:lsdException w:name="List Table 4 Accent 6" w:uiPriority="49"/>
+    <w:lsdException w:name="List Table 5 Dark Accent 6" w:uiPriority="50"/>
+    <w:lsdException w:name="List Table 6 Colorful Accent 6" w:uiPriority="51"/>
+    <w:lsdException w:name="List Table 7 Colorful Accent 6" w:uiPriority="52"/>
   </w:latentStyles>
   <w:style w:type="paragraph" w:default="1" w:styleId="Normal">
     <w:name w:val="Normal"/>

</xml_diff>